<commit_message>
update C-Sharp and Java doc
</commit_message>
<xml_diff>
--- a/etc/doc/fr/API_C_Sharp.docx
+++ b/etc/doc/fr/API_C_Sharp.docx
@@ -179,14 +179,38 @@
           <w:rFonts w:ascii="Open Sans" w:hAnsi="Open Sans" w:cs="Open Sans"/>
           <w:lang w:val="fr-FR"/>
         </w:rPr>
-        <w:t xml:space="preserve">Dans cette section nous allons voir comment mettre en place le minimum nécessaire pour créer un nœud C# et le connecter à une blockchain Kalima. </w:t>
-      </w:r>
-    </w:p>
-    <w:p>
-      <w:pPr>
-        <w:pStyle w:val="Titre3"/>
-        <w:rPr>
-          <w:rFonts w:ascii="Open Sans" w:hAnsi="Open Sans" w:cs="Open Sans"/>
+        <w:t xml:space="preserve">Dans cette section nous allons voir comment mettre en place le minimum nécessaire pour créer un nœud C# et le connecter à une blockchain </w:t>
+      </w:r>
+      <w:r>
+        <w:rPr>
+          <w:rFonts w:ascii="Open Sans" w:hAnsi="Open Sans" w:cs="Open Sans"/>
+          <w:lang w:val="fr-FR"/>
+        </w:rPr>
+        <w:t>Kalima</w:t>
+      </w:r>
+      <w:r>
+        <w:rPr>
+          <w:rFonts w:ascii="Open Sans" w:hAnsi="Open Sans" w:cs="Open Sans"/>
+          <w:lang w:val="fr-FR"/>
+        </w:rPr>
+        <w:t>.</w:t>
+      </w:r>
+    </w:p>
+    <w:p>
+      <w:pPr>
+        <w:pStyle w:val="Style1"/>
+        <w:keepNext w:val="1"/>
+        <w:keepLines w:val="1"/>
+        <w:spacing w:before="40" w:after="0" w:line="259" w:lineRule="auto"/>
+        <w:rPr>
+          <w:rFonts w:ascii="Calibri Light" w:hAnsi="Calibri Light" w:eastAsia="Calibri Light" w:cs="Calibri Light"/>
+          <w:b w:val="0"/>
+          <w:bCs w:val="0"/>
+          <w:i w:val="0"/>
+          <w:iCs w:val="0"/>
+          <w:caps w:val="0"/>
+          <w:smallCaps w:val="0"/>
+          <w:noProof w:val="0"/>
           <w:color w:val="6FB1EB"/>
           <w:sz w:val="28"/>
           <w:szCs w:val="28"/>
@@ -195,12 +219,181 @@
       </w:pPr>
       <w:r>
         <w:rPr>
-          <w:rFonts w:ascii="Open Sans" w:hAnsi="Open Sans" w:cs="Open Sans"/>
+          <w:rFonts w:ascii="Calibri Light" w:hAnsi="Calibri Light" w:eastAsia="Calibri Light" w:cs="Calibri Light"/>
+          <w:b w:val="0"/>
+          <w:bCs w:val="0"/>
+          <w:i w:val="0"/>
+          <w:iCs w:val="0"/>
+          <w:caps w:val="0"/>
+          <w:smallCaps w:val="0"/>
+          <w:noProof w:val="0"/>
           <w:color w:val="6FB1EB"/>
           <w:sz w:val="28"/>
           <w:szCs w:val="28"/>
           <w:lang w:val="fr-FR"/>
         </w:rPr>
+        <w:t>Username</w:t>
+      </w:r>
+    </w:p>
+    <w:p>
+      <w:pPr>
+        <w:pStyle w:val="Style2"/>
+        <w:spacing w:after="160" w:line="259" w:lineRule="auto"/>
+        <w:rPr>
+          <w:rFonts w:ascii="Open Sans" w:hAnsi="Open Sans" w:cs="Open Sans"/>
+          <w:lang w:val="fr-FR"/>
+        </w:rPr>
+      </w:pPr>
+      <w:r>
+        <w:rPr>
+          <w:rFonts w:ascii="Open Sans" w:hAnsi="Open Sans" w:eastAsia="Open Sans" w:cs="Open Sans"/>
+          <w:b w:val="0"/>
+          <w:bCs w:val="0"/>
+          <w:i w:val="0"/>
+          <w:iCs w:val="0"/>
+          <w:caps w:val="0"/>
+          <w:smallCaps w:val="0"/>
+          <w:noProof w:val="0"/>
+          <w:color w:val="000000" w:themeColor="text1" w:themeTint="FF" w:themeShade="FF"/>
+          <w:sz w:val="22"/>
+          <w:szCs w:val="22"/>
+          <w:lang w:val="fr-FR"/>
+        </w:rPr>
+        <w:t>Avant de voir toutes les configurations, il est déjà important de spécifier dans le code l’</w:t>
+      </w:r>
+      <w:r>
+        <w:rPr>
+          <w:rFonts w:ascii="Open Sans" w:hAnsi="Open Sans" w:eastAsia="Open Sans" w:cs="Open Sans"/>
+          <w:b w:val="0"/>
+          <w:bCs w:val="0"/>
+          <w:i w:val="0"/>
+          <w:iCs w:val="0"/>
+          <w:caps w:val="0"/>
+          <w:smallCaps w:val="0"/>
+          <w:noProof w:val="0"/>
+          <w:color w:val="000000" w:themeColor="text1" w:themeTint="FF" w:themeShade="FF"/>
+          <w:sz w:val="22"/>
+          <w:szCs w:val="22"/>
+          <w:lang w:val="fr-FR"/>
+        </w:rPr>
+        <w:t>username</w:t>
+      </w:r>
+      <w:r>
+        <w:rPr>
+          <w:rFonts w:ascii="Open Sans" w:hAnsi="Open Sans" w:eastAsia="Open Sans" w:cs="Open Sans"/>
+          <w:b w:val="0"/>
+          <w:bCs w:val="0"/>
+          <w:i w:val="0"/>
+          <w:iCs w:val="0"/>
+          <w:caps w:val="0"/>
+          <w:smallCaps w:val="0"/>
+          <w:noProof w:val="0"/>
+          <w:color w:val="000000" w:themeColor="text1" w:themeTint="FF" w:themeShade="FF"/>
+          <w:sz w:val="22"/>
+          <w:szCs w:val="22"/>
+          <w:lang w:val="fr-FR"/>
+        </w:rPr>
+        <w:t xml:space="preserve"> que vous avez spécifié lors de votre installation (votre adresse mail avant l’@. Ex : </w:t>
+      </w:r>
+      <w:hyperlink r:id="Rb5144c4e790e4378">
+        <w:r>
+          <w:rPr>
+            <w:rStyle w:val="Lienhypertexte"/>
+            <w:rFonts w:ascii="Open Sans" w:hAnsi="Open Sans" w:eastAsia="Open Sans" w:cs="Open Sans"/>
+            <w:b w:val="0"/>
+            <w:bCs w:val="0"/>
+            <w:i w:val="0"/>
+            <w:iCs w:val="0"/>
+            <w:caps w:val="0"/>
+            <w:smallCaps w:val="0"/>
+            <w:strike w:val="0"/>
+            <w:dstrike w:val="0"/>
+            <w:noProof w:val="0"/>
+            <w:sz w:val="22"/>
+            <w:szCs w:val="22"/>
+            <w:lang w:val="fr-FR"/>
+          </w:rPr>
+          <w:t>test@test.com</w:t>
+        </w:r>
+      </w:hyperlink>
+      <w:r>
+        <w:rPr>
+          <w:rFonts w:ascii="Open Sans" w:hAnsi="Open Sans" w:eastAsia="Open Sans" w:cs="Open Sans"/>
+          <w:b w:val="0"/>
+          <w:bCs w:val="0"/>
+          <w:i w:val="0"/>
+          <w:iCs w:val="0"/>
+          <w:caps w:val="0"/>
+          <w:smallCaps w:val="0"/>
+          <w:noProof w:val="0"/>
+          <w:color w:val="000000" w:themeColor="text1" w:themeTint="FF" w:themeShade="FF"/>
+          <w:sz w:val="22"/>
+          <w:szCs w:val="22"/>
+          <w:lang w:val="fr-FR"/>
+        </w:rPr>
+        <w:t xml:space="preserve"> -&gt; </w:t>
+      </w:r>
+      <w:r>
+        <w:rPr>
+          <w:rFonts w:ascii="Open Sans" w:hAnsi="Open Sans" w:eastAsia="Open Sans" w:cs="Open Sans"/>
+          <w:b w:val="0"/>
+          <w:bCs w:val="0"/>
+          <w:i w:val="0"/>
+          <w:iCs w:val="0"/>
+          <w:caps w:val="0"/>
+          <w:smallCaps w:val="0"/>
+          <w:noProof w:val="0"/>
+          <w:color w:val="000000" w:themeColor="text1" w:themeTint="FF" w:themeShade="FF"/>
+          <w:sz w:val="22"/>
+          <w:szCs w:val="22"/>
+          <w:lang w:val="fr-FR"/>
+        </w:rPr>
+        <w:t>username</w:t>
+      </w:r>
+      <w:r>
+        <w:rPr>
+          <w:rFonts w:ascii="Open Sans" w:hAnsi="Open Sans" w:eastAsia="Open Sans" w:cs="Open Sans"/>
+          <w:b w:val="0"/>
+          <w:bCs w:val="0"/>
+          <w:i w:val="0"/>
+          <w:iCs w:val="0"/>
+          <w:caps w:val="0"/>
+          <w:smallCaps w:val="0"/>
+          <w:noProof w:val="0"/>
+          <w:color w:val="000000" w:themeColor="text1" w:themeTint="FF" w:themeShade="FF"/>
+          <w:sz w:val="22"/>
+          <w:szCs w:val="22"/>
+          <w:lang w:val="fr-FR"/>
+        </w:rPr>
+        <w:t xml:space="preserve"> = test).</w:t>
+      </w:r>
+      <w:r>
+        <w:rPr>
+          <w:rFonts w:ascii="Open Sans" w:hAnsi="Open Sans" w:cs="Open Sans"/>
+          <w:lang w:val="fr-FR"/>
+        </w:rPr>
+        <w:t xml:space="preserve"> </w:t>
+      </w:r>
+    </w:p>
+    <w:p>
+      <w:pPr>
+        <w:pStyle w:val="Titre3"/>
+        <w:rPr>
+          <w:rFonts w:ascii="Open Sans" w:hAnsi="Open Sans" w:cs="Open Sans"/>
+          <w:color w:val="6FB1EB"/>
+          <w:sz w:val="28"/>
+          <w:szCs w:val="28"/>
+          <w:lang w:val="fr-FR"/>
+        </w:rPr>
+      </w:pPr>
+      <w:r>
+        <w:rPr>
+          <w:rFonts w:ascii="Open Sans" w:hAnsi="Open Sans" w:cs="Open Sans"/>
+          <w:color w:val="6FB1EB"/>
+          <w:sz w:val="28"/>
+          <w:szCs w:val="28"/>
+          <w:lang w:val="fr-FR"/>
+        </w:rPr>
         <w:t>Fichier de configuration</w:t>
       </w:r>
     </w:p>
@@ -342,7 +535,6 @@
           <w:lang w:val="en-US"/>
         </w:rPr>
       </w:pPr>
-      <w:proofErr w:type="spellStart"/>
       <w:r>
         <w:rPr>
           <w:rFonts w:ascii="Avenir Next LT Pro" w:hAnsi="Avenir Next LT Pro"/>
@@ -352,7 +544,6 @@
         </w:rPr>
         <w:t>SerialId</w:t>
       </w:r>
-      <w:proofErr w:type="spellEnd"/>
       <w:r>
         <w:rPr>
           <w:rFonts w:ascii="Avenir Next LT Pro" w:hAnsi="Avenir Next LT Pro"/>
@@ -360,27 +551,7 @@
           <w:szCs w:val="18"/>
           <w:lang w:val="en-US"/>
         </w:rPr>
-        <w:t>=</w:t>
-      </w:r>
-      <w:proofErr w:type="spellStart"/>
-      <w:r>
-        <w:rPr>
-          <w:rFonts w:ascii="Avenir Next LT Pro" w:hAnsi="Avenir Next LT Pro"/>
-          <w:sz w:val="18"/>
-          <w:szCs w:val="18"/>
-          <w:lang w:val="en-US"/>
-        </w:rPr>
-        <w:t>CSharpExample</w:t>
-      </w:r>
-      <w:proofErr w:type="spellEnd"/>
-      <w:r>
-        <w:rPr>
-          <w:rFonts w:ascii="Avenir Next LT Pro" w:hAnsi="Avenir Next LT Pro"/>
-          <w:sz w:val="18"/>
-          <w:szCs w:val="18"/>
-          <w:lang w:val="en-US"/>
-        </w:rPr>
-        <w:t xml:space="preserve"> </w:t>
+        <w:t xml:space="preserve">=YourSerialID </w:t>
       </w:r>
     </w:p>
     <w:p>
@@ -549,7 +720,7 @@
         </w:rPr>
         <w:t xml:space="preserve"> merci de contacter un de nos administrateurs (jerome.delaire@kalima.io, </w:t>
       </w:r>
-      <w:hyperlink r:id="rId5" w:history="1">
+      <w:hyperlink w:history="1" r:id="rId5">
         <w:r>
           <w:rPr>
             <w:rStyle w:val="Lienhypertexte"/>
@@ -588,7 +759,7 @@
       </w:r>
       <w:r>
         <w:rPr>
-          <w:rFonts w:ascii="Open Sans" w:hAnsi="Open Sans" w:cs="Open Sans" w:hint="eastAsia"/>
+          <w:rFonts w:hint="eastAsia" w:ascii="Open Sans" w:hAnsi="Open Sans" w:cs="Open Sans"/>
           <w:lang w:val="fr-FR"/>
         </w:rPr>
         <w:t> </w:t>
@@ -1149,7 +1320,6 @@
         </w:rPr>
         <w:t xml:space="preserve">L’adresse : L’adresse sera laquelle la transaction sera créé. L’adresse peut par exemple correspondre à un </w:t>
       </w:r>
-      <w:proofErr w:type="spellStart"/>
       <w:r>
         <w:rPr>
           <w:rFonts w:ascii="Open Sans" w:hAnsi="Open Sans" w:cs="Open Sans"/>
@@ -1157,45 +1327,12 @@
         </w:rPr>
         <w:t>wallet</w:t>
       </w:r>
-      <w:proofErr w:type="spellEnd"/>
-      <w:r>
-        <w:rPr>
-          <w:rFonts w:ascii="Open Sans" w:hAnsi="Open Sans" w:cs="Open Sans"/>
-          <w:lang w:val="fr-FR"/>
-        </w:rPr>
-        <w:t>. Dans nos tutoriaux, les adresses sont volontairement représentées comme des chemins que l’on pourrait avoir dans un système de fichiers (exemple : /</w:t>
-      </w:r>
-      <w:proofErr w:type="spellStart"/>
-      <w:r>
-        <w:rPr>
-          <w:rFonts w:ascii="Open Sans" w:hAnsi="Open Sans" w:cs="Open Sans"/>
-          <w:lang w:val="fr-FR"/>
-        </w:rPr>
-        <w:t>alarms</w:t>
-      </w:r>
-      <w:proofErr w:type="spellEnd"/>
-      <w:r>
-        <w:rPr>
-          <w:rFonts w:ascii="Open Sans" w:hAnsi="Open Sans" w:cs="Open Sans"/>
-          <w:lang w:val="fr-FR"/>
-        </w:rPr>
-        <w:t>/</w:t>
-      </w:r>
-      <w:proofErr w:type="spellStart"/>
-      <w:r>
-        <w:rPr>
-          <w:rFonts w:ascii="Open Sans" w:hAnsi="Open Sans" w:cs="Open Sans"/>
-          <w:lang w:val="fr-FR"/>
-        </w:rPr>
-        <w:t>fire</w:t>
-      </w:r>
-      <w:proofErr w:type="spellEnd"/>
-      <w:r>
-        <w:rPr>
-          <w:rFonts w:ascii="Open Sans" w:hAnsi="Open Sans" w:cs="Open Sans"/>
-          <w:lang w:val="fr-FR"/>
-        </w:rPr>
-        <w:t xml:space="preserve">). </w:t>
+      <w:r>
+        <w:rPr>
+          <w:rFonts w:ascii="Open Sans" w:hAnsi="Open Sans" w:cs="Open Sans"/>
+          <w:lang w:val="fr-FR"/>
+        </w:rPr>
+        <w:t xml:space="preserve">. Dans nos tutoriaux, les adresses sont volontairement représentées comme des chemins que l’on pourrait avoir dans un système de fichiers (exemple : /&lt;username&gt;/addr1). </w:t>
       </w:r>
     </w:p>
     <w:p>
@@ -1819,23 +1956,21 @@
           <w:rFonts w:ascii="Open Sans" w:hAnsi="Open Sans" w:cs="Open Sans"/>
           <w:lang w:val="fr-FR"/>
         </w:rPr>
-        <w:t>Envoi d’une température à l’adresse /</w:t>
-      </w:r>
-      <w:proofErr w:type="spellStart"/>
-      <w:r>
-        <w:rPr>
-          <w:rFonts w:ascii="Open Sans" w:hAnsi="Open Sans" w:cs="Open Sans"/>
-          <w:lang w:val="fr-FR"/>
-        </w:rPr>
-        <w:t>sensors</w:t>
-      </w:r>
-      <w:proofErr w:type="spellEnd"/>
-      <w:r>
-        <w:rPr>
-          <w:rFonts w:ascii="Open Sans" w:hAnsi="Open Sans" w:cs="Open Sans"/>
-          <w:lang w:val="fr-FR"/>
-        </w:rPr>
-        <w:t> :</w:t>
+        <w:t>Envoi d’une température à l’adresse /&lt;</w:t>
+      </w:r>
+      <w:r>
+        <w:rPr>
+          <w:rFonts w:ascii="Open Sans" w:hAnsi="Open Sans" w:cs="Open Sans"/>
+          <w:lang w:val="fr-FR"/>
+        </w:rPr>
+        <w:t>username</w:t>
+      </w:r>
+      <w:r>
+        <w:rPr>
+          <w:rFonts w:ascii="Open Sans" w:hAnsi="Open Sans" w:cs="Open Sans"/>
+          <w:lang w:val="fr-FR"/>
+        </w:rPr>
+        <w:t>&gt;/addr1 :</w:t>
       </w:r>
     </w:p>
     <w:p>
@@ -1911,18 +2046,18 @@
       <w:r>
         <w:rPr>
           <w:rFonts w:ascii="Avenir Next LT Pro" w:hAnsi="Avenir Next LT Pro"/>
-          <w:color w:val="808080"/>
-          <w:sz w:val="18"/>
-          <w:szCs w:val="18"/>
-          <w:highlight w:val="white"/>
-        </w:rPr>
-        <w:t xml:space="preserve">    "/sensors"</w:t>
-      </w:r>
-      <w:r>
-        <w:rPr>
-          <w:rFonts w:ascii="Avenir Next LT Pro" w:hAnsi="Avenir Next LT Pro"/>
-          <w:b/>
-          <w:bCs/>
+          <w:color w:val="808080" w:themeColor="background1" w:themeTint="FF" w:themeShade="80"/>
+          <w:sz w:val="18"/>
+          <w:szCs w:val="18"/>
+          <w:highlight w:val="white"/>
+        </w:rPr>
+        <w:t xml:space="preserve">    "/&lt;username&gt;/addr1"</w:t>
+      </w:r>
+      <w:r>
+        <w:rPr>
+          <w:rFonts w:ascii="Avenir Next LT Pro" w:hAnsi="Avenir Next LT Pro"/>
+          <w:b w:val="1"/>
+          <w:bCs w:val="1"/>
           <w:color w:val="000080"/>
           <w:sz w:val="18"/>
           <w:szCs w:val="18"/>
@@ -2174,43 +2309,19 @@
       <w:r>
         <w:rPr>
           <w:rFonts w:ascii="Avenir Next LT Pro" w:hAnsi="Avenir Next LT Pro"/>
-          <w:color w:val="808080"/>
-          <w:sz w:val="18"/>
-          <w:szCs w:val="18"/>
-          <w:highlight w:val="white"/>
-          <w:lang w:val="fr-FR"/>
-        </w:rPr>
-        <w:t xml:space="preserve">    "/</w:t>
-      </w:r>
-      <w:proofErr w:type="spellStart"/>
-      <w:r>
-        <w:rPr>
-          <w:rFonts w:ascii="Avenir Next LT Pro" w:hAnsi="Avenir Next LT Pro"/>
-          <w:color w:val="808080"/>
-          <w:sz w:val="18"/>
-          <w:szCs w:val="18"/>
-          <w:highlight w:val="white"/>
-          <w:lang w:val="fr-FR"/>
-        </w:rPr>
-        <w:t>sensors</w:t>
-      </w:r>
-      <w:proofErr w:type="spellEnd"/>
-      <w:r>
-        <w:rPr>
-          <w:rFonts w:ascii="Avenir Next LT Pro" w:hAnsi="Avenir Next LT Pro"/>
-          <w:color w:val="808080"/>
-          <w:sz w:val="18"/>
-          <w:szCs w:val="18"/>
-          <w:highlight w:val="white"/>
-          <w:lang w:val="fr-FR"/>
-        </w:rPr>
-        <w:t>"</w:t>
-      </w:r>
-      <w:r>
-        <w:rPr>
-          <w:rFonts w:ascii="Avenir Next LT Pro" w:hAnsi="Avenir Next LT Pro"/>
-          <w:b/>
-          <w:bCs/>
+          <w:color w:val="808080" w:themeColor="background1" w:themeTint="FF" w:themeShade="80"/>
+          <w:sz w:val="18"/>
+          <w:szCs w:val="18"/>
+          <w:highlight w:val="white"/>
+          <w:lang w:val="fr-FR"/>
+        </w:rPr>
+        <w:t xml:space="preserve">    "/&lt;username&gt;/addr1"</w:t>
+      </w:r>
+      <w:r>
+        <w:rPr>
+          <w:rFonts w:ascii="Avenir Next LT Pro" w:hAnsi="Avenir Next LT Pro"/>
+          <w:b w:val="1"/>
+          <w:bCs w:val="1"/>
           <w:color w:val="000080"/>
           <w:sz w:val="18"/>
           <w:szCs w:val="18"/>
@@ -2372,7 +2483,6 @@
         </w:rPr>
         <w:t xml:space="preserve">Récupérer une valeur </w:t>
       </w:r>
-      <w:proofErr w:type="spellStart"/>
       <w:r>
         <w:rPr>
           <w:rFonts w:ascii="Open Sans" w:hAnsi="Open Sans" w:cs="Open Sans"/>
@@ -2382,9 +2492,8 @@
           <w:highlight w:val="white"/>
           <w:lang w:val="fr-FR"/>
         </w:rPr>
-        <w:t>precise</w:t>
-      </w:r>
-      <w:proofErr w:type="spellEnd"/>
+        <w:t>précise</w:t>
+      </w:r>
       <w:r>
         <w:rPr>
           <w:rFonts w:ascii="Open Sans" w:hAnsi="Open Sans" w:cs="Open Sans"/>
@@ -2600,7 +2709,6 @@
           <w:highlight w:val="white"/>
         </w:rPr>
       </w:pPr>
-      <w:proofErr w:type="spellStart"/>
       <w:r>
         <w:rPr>
           <w:rFonts w:ascii="Avenir Next LT Pro" w:hAnsi="Avenir Next LT Pro"/>
@@ -2610,17 +2718,15 @@
         </w:rPr>
         <w:t>KMsg</w:t>
       </w:r>
-      <w:proofErr w:type="spellEnd"/>
-      <w:r>
-        <w:rPr>
-          <w:rFonts w:ascii="Avenir Next LT Pro" w:hAnsi="Avenir Next LT Pro"/>
-          <w:sz w:val="18"/>
-          <w:szCs w:val="18"/>
-          <w:highlight w:val="white"/>
-        </w:rPr>
-        <w:t xml:space="preserve"> </w:t>
-      </w:r>
-      <w:proofErr w:type="spellStart"/>
+      <w:r>
+        <w:rPr>
+          <w:rFonts w:ascii="Avenir Next LT Pro" w:hAnsi="Avenir Next LT Pro"/>
+          <w:sz w:val="18"/>
+          <w:szCs w:val="18"/>
+          <w:highlight w:val="white"/>
+        </w:rPr>
+        <w:t xml:space="preserve"> </w:t>
+      </w:r>
       <w:r>
         <w:rPr>
           <w:rFonts w:ascii="Avenir Next LT Pro" w:hAnsi="Avenir Next LT Pro"/>
@@ -2630,21 +2736,20 @@
         </w:rPr>
         <w:t>kMsg</w:t>
       </w:r>
-      <w:proofErr w:type="spellEnd"/>
-      <w:r>
-        <w:rPr>
-          <w:rFonts w:ascii="Avenir Next LT Pro" w:hAnsi="Avenir Next LT Pro"/>
-          <w:sz w:val="18"/>
-          <w:szCs w:val="18"/>
-          <w:highlight w:val="white"/>
-        </w:rPr>
-        <w:t xml:space="preserve"> </w:t>
-      </w:r>
-      <w:r>
-        <w:rPr>
-          <w:rFonts w:ascii="Avenir Next LT Pro" w:hAnsi="Avenir Next LT Pro"/>
-          <w:b/>
-          <w:bCs/>
+      <w:r>
+        <w:rPr>
+          <w:rFonts w:ascii="Avenir Next LT Pro" w:hAnsi="Avenir Next LT Pro"/>
+          <w:sz w:val="18"/>
+          <w:szCs w:val="18"/>
+          <w:highlight w:val="white"/>
+        </w:rPr>
+        <w:t xml:space="preserve"> </w:t>
+      </w:r>
+      <w:r>
+        <w:rPr>
+          <w:rFonts w:ascii="Avenir Next LT Pro" w:hAnsi="Avenir Next LT Pro"/>
+          <w:b w:val="1"/>
+          <w:bCs w:val="1"/>
           <w:color w:val="000080"/>
           <w:sz w:val="18"/>
           <w:szCs w:val="18"/>
@@ -2661,8 +2766,6 @@
         </w:rPr>
         <w:t xml:space="preserve"> </w:t>
       </w:r>
-      <w:proofErr w:type="spellStart"/>
-      <w:proofErr w:type="gramStart"/>
       <w:r>
         <w:rPr>
           <w:rFonts w:ascii="Avenir Next LT Pro" w:hAnsi="Avenir Next LT Pro"/>
@@ -2675,8 +2778,8 @@
       <w:r>
         <w:rPr>
           <w:rFonts w:ascii="Avenir Next LT Pro" w:hAnsi="Avenir Next LT Pro"/>
-          <w:b/>
-          <w:bCs/>
+          <w:b w:val="1"/>
+          <w:bCs w:val="1"/>
           <w:color w:val="000080"/>
           <w:sz w:val="18"/>
           <w:szCs w:val="18"/>
@@ -2693,12 +2796,11 @@
         </w:rPr>
         <w:t>get</w:t>
       </w:r>
-      <w:proofErr w:type="spellEnd"/>
-      <w:r>
-        <w:rPr>
-          <w:rFonts w:ascii="Avenir Next LT Pro" w:hAnsi="Avenir Next LT Pro"/>
-          <w:b/>
-          <w:bCs/>
+      <w:r>
+        <w:rPr>
+          <w:rFonts w:ascii="Avenir Next LT Pro" w:hAnsi="Avenir Next LT Pro"/>
+          <w:b w:val="1"/>
+          <w:bCs w:val="1"/>
           <w:color w:val="000080"/>
           <w:sz w:val="18"/>
           <w:szCs w:val="18"/>
@@ -2706,21 +2808,20 @@
         </w:rPr>
         <w:t>(</w:t>
       </w:r>
-      <w:proofErr w:type="gramEnd"/>
-      <w:r>
-        <w:rPr>
-          <w:rFonts w:ascii="Avenir Next LT Pro" w:hAnsi="Avenir Next LT Pro"/>
-          <w:sz w:val="18"/>
-          <w:szCs w:val="18"/>
-          <w:highlight w:val="white"/>
-        </w:rPr>
-        <w:t>"/sensors"</w:t>
-      </w:r>
-      <w:r>
-        <w:rPr>
-          <w:rFonts w:ascii="Avenir Next LT Pro" w:hAnsi="Avenir Next LT Pro"/>
-          <w:b/>
-          <w:bCs/>
+      <w:r>
+        <w:rPr>
+          <w:rFonts w:ascii="Avenir Next LT Pro" w:hAnsi="Avenir Next LT Pro"/>
+          <w:sz w:val="18"/>
+          <w:szCs w:val="18"/>
+          <w:highlight w:val="white"/>
+        </w:rPr>
+        <w:t>"/&lt;username&gt;/addr1"</w:t>
+      </w:r>
+      <w:r>
+        <w:rPr>
+          <w:rFonts w:ascii="Avenir Next LT Pro" w:hAnsi="Avenir Next LT Pro"/>
+          <w:b w:val="1"/>
+          <w:bCs w:val="1"/>
           <w:color w:val="000080"/>
           <w:sz w:val="18"/>
           <w:szCs w:val="18"/>
@@ -2735,13 +2836,31 @@
           <w:szCs w:val="18"/>
           <w:highlight w:val="white"/>
         </w:rPr>
-        <w:t xml:space="preserve"> "temperature"</w:t>
-      </w:r>
-      <w:r>
-        <w:rPr>
-          <w:rFonts w:ascii="Avenir Next LT Pro" w:hAnsi="Avenir Next LT Pro"/>
-          <w:b/>
-          <w:bCs/>
+        <w:t xml:space="preserve"> "tem</w:t>
+      </w:r>
+      <w:r>
+        <w:rPr>
+          <w:rFonts w:ascii="Avenir Next LT Pro" w:hAnsi="Avenir Next LT Pro"/>
+          <w:sz w:val="18"/>
+          <w:szCs w:val="18"/>
+          <w:highlight w:val="white"/>
+        </w:rPr>
+        <w:t>pe</w:t>
+      </w:r>
+      <w:r>
+        <w:rPr>
+          <w:rFonts w:ascii="Avenir Next LT Pro" w:hAnsi="Avenir Next LT Pro"/>
+          <w:sz w:val="18"/>
+          <w:szCs w:val="18"/>
+          <w:highlight w:val="white"/>
+        </w:rPr>
+        <w:t>rature"</w:t>
+      </w:r>
+      <w:r>
+        <w:rPr>
+          <w:rFonts w:ascii="Avenir Next LT Pro" w:hAnsi="Avenir Next LT Pro"/>
+          <w:b w:val="1"/>
+          <w:bCs w:val="1"/>
           <w:color w:val="000080"/>
           <w:sz w:val="18"/>
           <w:szCs w:val="18"/>
@@ -3079,7 +3198,6 @@
         </w:rPr>
         <w:tab/>
       </w:r>
-      <w:proofErr w:type="spellStart"/>
       <w:r>
         <w:rPr>
           <w:rFonts w:ascii="Consolas" w:hAnsi="Consolas" w:cs="Consolas"/>
@@ -3088,7 +3206,6 @@
         </w:rPr>
         <w:t>Console.WriteLine</w:t>
       </w:r>
-      <w:proofErr w:type="spellEnd"/>
       <w:r>
         <w:rPr>
           <w:rFonts w:ascii="Consolas" w:hAnsi="Consolas" w:cs="Consolas"/>
@@ -3104,13 +3221,22 @@
           <w:szCs w:val="18"/>
           <w:highlight w:val="white"/>
         </w:rPr>
-        <w:t>sensors/temperature not found"</w:t>
-      </w:r>
-      <w:r>
-        <w:rPr>
-          <w:rFonts w:ascii="Avenir Next LT Pro" w:hAnsi="Avenir Next LT Pro"/>
-          <w:b/>
-          <w:bCs/>
+        <w:t>"/&lt;username&gt;/addr1</w:t>
+      </w:r>
+      <w:r>
+        <w:rPr>
+          <w:rFonts w:ascii="Avenir Next LT Pro" w:hAnsi="Avenir Next LT Pro"/>
+          <w:sz w:val="18"/>
+          <w:szCs w:val="18"/>
+          <w:highlight w:val="white"/>
+        </w:rPr>
+        <w:t>/temperature not found"</w:t>
+      </w:r>
+      <w:r>
+        <w:rPr>
+          <w:rFonts w:ascii="Avenir Next LT Pro" w:hAnsi="Avenir Next LT Pro"/>
+          <w:b w:val="1"/>
+          <w:bCs w:val="1"/>
           <w:color w:val="000080"/>
           <w:sz w:val="18"/>
           <w:szCs w:val="18"/>
@@ -3155,30 +3281,30 @@
     </w:p>
     <w:p>
       <w:pPr>
-        <w:rPr>
-          <w:rFonts w:ascii="Avenir Next LT Pro" w:hAnsi="Avenir Next LT Pro"/>
-          <w:highlight w:val="white"/>
-          <w:lang w:val="fr-FR"/>
-        </w:rPr>
-      </w:pPr>
-      <w:r>
-        <w:rPr>
-          <w:rFonts w:ascii="Avenir Next LT Pro" w:hAnsi="Avenir Next LT Pro"/>
-          <w:highlight w:val="white"/>
-          <w:lang w:val="fr-FR"/>
-        </w:rPr>
-        <w:t>Pour afficher le contenu de l’adresse /</w:t>
-      </w:r>
-      <w:proofErr w:type="spellStart"/>
-      <w:r>
-        <w:rPr>
-          <w:rFonts w:ascii="Avenir Next LT Pro" w:hAnsi="Avenir Next LT Pro"/>
-          <w:highlight w:val="white"/>
-          <w:lang w:val="fr-FR"/>
-        </w:rPr>
-        <w:t>sensors</w:t>
-      </w:r>
-      <w:proofErr w:type="spellEnd"/>
+        <w:pStyle w:val="Normal"/>
+        <w:rPr>
+          <w:rFonts w:ascii="Avenir Next LT Pro" w:hAnsi="Avenir Next LT Pro"/>
+          <w:highlight w:val="white"/>
+          <w:lang w:val="fr-FR"/>
+        </w:rPr>
+      </w:pPr>
+      <w:r>
+        <w:rPr>
+          <w:rFonts w:ascii="Avenir Next LT Pro" w:hAnsi="Avenir Next LT Pro"/>
+          <w:highlight w:val="white"/>
+          <w:lang w:val="fr-FR"/>
+        </w:rPr>
+        <w:t xml:space="preserve">Pour afficher le contenu de l’adresse </w:t>
+      </w:r>
+      <w:r>
+        <w:rPr>
+          <w:rFonts w:ascii="Avenir Next LT Pro" w:hAnsi="Avenir Next LT Pro"/>
+          <w:sz w:val="18"/>
+          <w:szCs w:val="18"/>
+          <w:highlight w:val="white"/>
+        </w:rPr>
+        <w:t>/&lt;username&gt;/addr1</w:t>
+      </w:r>
       <w:r>
         <w:rPr>
           <w:rFonts w:ascii="Avenir Next LT Pro" w:hAnsi="Avenir Next LT Pro"/>
@@ -3198,7 +3324,6 @@
           <w:highlight w:val="white"/>
         </w:rPr>
       </w:pPr>
-      <w:proofErr w:type="spellStart"/>
       <w:r>
         <w:rPr>
           <w:rFonts w:ascii="Avenir Next LT Pro" w:hAnsi="Avenir Next LT Pro"/>
@@ -3208,17 +3333,15 @@
         </w:rPr>
         <w:t>MemCache</w:t>
       </w:r>
-      <w:proofErr w:type="spellEnd"/>
-      <w:r>
-        <w:rPr>
-          <w:rFonts w:ascii="Avenir Next LT Pro" w:hAnsi="Avenir Next LT Pro"/>
-          <w:sz w:val="18"/>
-          <w:szCs w:val="18"/>
-          <w:highlight w:val="white"/>
-        </w:rPr>
-        <w:t xml:space="preserve"> </w:t>
-      </w:r>
-      <w:proofErr w:type="spellStart"/>
+      <w:r>
+        <w:rPr>
+          <w:rFonts w:ascii="Avenir Next LT Pro" w:hAnsi="Avenir Next LT Pro"/>
+          <w:sz w:val="18"/>
+          <w:szCs w:val="18"/>
+          <w:highlight w:val="white"/>
+        </w:rPr>
+        <w:t xml:space="preserve"> </w:t>
+      </w:r>
       <w:r>
         <w:rPr>
           <w:rFonts w:ascii="Avenir Next LT Pro" w:hAnsi="Avenir Next LT Pro"/>
@@ -3228,21 +3351,20 @@
         </w:rPr>
         <w:t>memCache</w:t>
       </w:r>
-      <w:proofErr w:type="spellEnd"/>
-      <w:r>
-        <w:rPr>
-          <w:rFonts w:ascii="Avenir Next LT Pro" w:hAnsi="Avenir Next LT Pro"/>
-          <w:sz w:val="18"/>
-          <w:szCs w:val="18"/>
-          <w:highlight w:val="white"/>
-        </w:rPr>
-        <w:t xml:space="preserve"> </w:t>
-      </w:r>
-      <w:r>
-        <w:rPr>
-          <w:rFonts w:ascii="Avenir Next LT Pro" w:hAnsi="Avenir Next LT Pro"/>
-          <w:b/>
-          <w:bCs/>
+      <w:r>
+        <w:rPr>
+          <w:rFonts w:ascii="Avenir Next LT Pro" w:hAnsi="Avenir Next LT Pro"/>
+          <w:sz w:val="18"/>
+          <w:szCs w:val="18"/>
+          <w:highlight w:val="white"/>
+        </w:rPr>
+        <w:t xml:space="preserve"> </w:t>
+      </w:r>
+      <w:r>
+        <w:rPr>
+          <w:rFonts w:ascii="Avenir Next LT Pro" w:hAnsi="Avenir Next LT Pro"/>
+          <w:b w:val="1"/>
+          <w:bCs w:val="1"/>
           <w:color w:val="000080"/>
           <w:sz w:val="18"/>
           <w:szCs w:val="18"/>
@@ -3262,8 +3384,8 @@
       <w:r>
         <w:rPr>
           <w:rFonts w:ascii="Avenir Next LT Pro" w:hAnsi="Avenir Next LT Pro"/>
-          <w:b/>
-          <w:bCs/>
+          <w:b w:val="1"/>
+          <w:bCs w:val="1"/>
           <w:color w:val="000080"/>
           <w:sz w:val="18"/>
           <w:szCs w:val="18"/>
@@ -3271,7 +3393,6 @@
         </w:rPr>
         <w:t>(</w:t>
       </w:r>
-      <w:proofErr w:type="spellStart"/>
       <w:r>
         <w:rPr>
           <w:rFonts w:ascii="Avenir Next LT Pro" w:hAnsi="Avenir Next LT Pro"/>
@@ -3281,12 +3402,11 @@
         </w:rPr>
         <w:t>MemCache</w:t>
       </w:r>
-      <w:proofErr w:type="spellEnd"/>
-      <w:r>
-        <w:rPr>
-          <w:rFonts w:ascii="Avenir Next LT Pro" w:hAnsi="Avenir Next LT Pro"/>
-          <w:b/>
-          <w:bCs/>
+      <w:r>
+        <w:rPr>
+          <w:rFonts w:ascii="Avenir Next LT Pro" w:hAnsi="Avenir Next LT Pro"/>
+          <w:b w:val="1"/>
+          <w:bCs w:val="1"/>
           <w:color w:val="000080"/>
           <w:sz w:val="18"/>
           <w:szCs w:val="18"/>
@@ -3303,86 +3423,168 @@
         </w:rPr>
         <w:t xml:space="preserve"> </w:t>
       </w:r>
-      <w:proofErr w:type="spellStart"/>
+      <w:r>
+        <w:rPr>
+          <w:rFonts w:ascii="Avenir Next LT Pro" w:hAnsi="Avenir Next LT Pro"/>
+          <w:sz w:val="18"/>
+          <w:szCs w:val="18"/>
+          <w:highlight w:val="white"/>
+        </w:rPr>
+        <w:t>clone</w:t>
+      </w:r>
+      <w:r>
+        <w:rPr>
+          <w:rFonts w:ascii="Avenir Next LT Pro" w:hAnsi="Avenir Next LT Pro"/>
+          <w:b w:val="1"/>
+          <w:bCs w:val="1"/>
+          <w:color w:val="000080"/>
+          <w:sz w:val="18"/>
+          <w:szCs w:val="18"/>
+          <w:highlight w:val="white"/>
+        </w:rPr>
+        <w:t>.</w:t>
+      </w:r>
+      <w:r>
+        <w:rPr>
+          <w:rFonts w:ascii="Avenir Next LT Pro" w:hAnsi="Avenir Next LT Pro"/>
+          <w:sz w:val="18"/>
+          <w:szCs w:val="18"/>
+          <w:highlight w:val="white"/>
+        </w:rPr>
+        <w:t>getMemCache</w:t>
+      </w:r>
+      <w:r>
+        <w:rPr>
+          <w:rFonts w:ascii="Avenir Next LT Pro" w:hAnsi="Avenir Next LT Pro"/>
+          <w:b w:val="1"/>
+          <w:bCs w:val="1"/>
+          <w:color w:val="000080"/>
+          <w:sz w:val="18"/>
+          <w:szCs w:val="18"/>
+          <w:highlight w:val="white"/>
+        </w:rPr>
+        <w:t>(</w:t>
+      </w:r>
+      <w:r>
+        <w:rPr>
+          <w:rFonts w:ascii="Avenir Next LT Pro" w:hAnsi="Avenir Next LT Pro"/>
+          <w:color w:val="808080" w:themeColor="background1" w:themeTint="FF" w:themeShade="80"/>
+          <w:sz w:val="18"/>
+          <w:szCs w:val="18"/>
+          <w:highlight w:val="white"/>
+        </w:rPr>
+        <w:t>"/&lt;username&gt;/</w:t>
+      </w:r>
+      <w:r>
+        <w:rPr>
+          <w:rFonts w:ascii="Avenir Next LT Pro" w:hAnsi="Avenir Next LT Pro"/>
+          <w:color w:val="808080" w:themeColor="background1" w:themeTint="FF" w:themeShade="80"/>
+          <w:sz w:val="18"/>
+          <w:szCs w:val="18"/>
+          <w:highlight w:val="white"/>
+        </w:rPr>
+        <w:t>ad</w:t>
+      </w:r>
+      <w:r>
+        <w:rPr>
+          <w:rFonts w:ascii="Avenir Next LT Pro" w:hAnsi="Avenir Next LT Pro"/>
+          <w:color w:val="808080" w:themeColor="background1" w:themeTint="FF" w:themeShade="80"/>
+          <w:sz w:val="18"/>
+          <w:szCs w:val="18"/>
+          <w:highlight w:val="white"/>
+        </w:rPr>
+        <w:t>dr1"</w:t>
+      </w:r>
+      <w:r>
+        <w:rPr>
+          <w:rFonts w:ascii="Avenir Next LT Pro" w:hAnsi="Avenir Next LT Pro"/>
+          <w:b w:val="1"/>
+          <w:bCs w:val="1"/>
+          <w:color w:val="000080"/>
+          <w:sz w:val="18"/>
+          <w:szCs w:val="18"/>
+          <w:highlight w:val="white"/>
+        </w:rPr>
+        <w:t>);</w:t>
+      </w:r>
+    </w:p>
+    <w:p>
+      <w:pPr>
+        <w:pStyle w:val="code"/>
+        <w:rPr>
+          <w:rFonts w:ascii="Avenir Next LT Pro" w:hAnsi="Avenir Next LT Pro"/>
+          <w:sz w:val="18"/>
+          <w:szCs w:val="18"/>
+          <w:highlight w:val="white"/>
+        </w:rPr>
+      </w:pPr>
       <w:proofErr w:type="gramStart"/>
       <w:r>
         <w:rPr>
           <w:rFonts w:ascii="Avenir Next LT Pro" w:hAnsi="Avenir Next LT Pro"/>
-          <w:sz w:val="18"/>
-          <w:szCs w:val="18"/>
-          <w:highlight w:val="white"/>
-        </w:rPr>
-        <w:t>clone</w:t>
-      </w:r>
-      <w:r>
-        <w:rPr>
-          <w:rFonts w:ascii="Avenir Next LT Pro" w:hAnsi="Avenir Next LT Pro"/>
-          <w:b/>
-          <w:bCs/>
-          <w:color w:val="000080"/>
-          <w:sz w:val="18"/>
-          <w:szCs w:val="18"/>
-          <w:highlight w:val="white"/>
-        </w:rPr>
-        <w:t>.</w:t>
-      </w:r>
-      <w:r>
-        <w:rPr>
-          <w:rFonts w:ascii="Avenir Next LT Pro" w:hAnsi="Avenir Next LT Pro"/>
-          <w:sz w:val="18"/>
-          <w:szCs w:val="18"/>
-          <w:highlight w:val="white"/>
-        </w:rPr>
-        <w:t>getMemCache</w:t>
-      </w:r>
-      <w:proofErr w:type="spellEnd"/>
+          <w:b/>
+          <w:bCs/>
+          <w:color w:val="0000FF"/>
+          <w:sz w:val="18"/>
+          <w:szCs w:val="18"/>
+          <w:highlight w:val="white"/>
+        </w:rPr>
+        <w:t>if</w:t>
+      </w:r>
+      <w:r>
+        <w:rPr>
+          <w:rFonts w:ascii="Avenir Next LT Pro" w:hAnsi="Avenir Next LT Pro"/>
+          <w:b/>
+          <w:bCs/>
+          <w:color w:val="000080"/>
+          <w:sz w:val="18"/>
+          <w:szCs w:val="18"/>
+          <w:highlight w:val="white"/>
+        </w:rPr>
+        <w:t>(</w:t>
+      </w:r>
+      <w:proofErr w:type="spellStart"/>
       <w:proofErr w:type="gramEnd"/>
       <w:r>
         <w:rPr>
           <w:rFonts w:ascii="Avenir Next LT Pro" w:hAnsi="Avenir Next LT Pro"/>
-          <w:b/>
-          <w:bCs/>
-          <w:color w:val="000080"/>
-          <w:sz w:val="18"/>
-          <w:szCs w:val="18"/>
-          <w:highlight w:val="white"/>
-        </w:rPr>
-        <w:t>(</w:t>
-      </w:r>
-      <w:r>
-        <w:rPr>
-          <w:rFonts w:ascii="Avenir Next LT Pro" w:hAnsi="Avenir Next LT Pro"/>
-          <w:color w:val="808080"/>
-          <w:sz w:val="18"/>
-          <w:szCs w:val="18"/>
-          <w:highlight w:val="white"/>
-        </w:rPr>
-        <w:t>"/sensors"</w:t>
-      </w:r>
-      <w:r>
-        <w:rPr>
-          <w:rFonts w:ascii="Avenir Next LT Pro" w:hAnsi="Avenir Next LT Pro"/>
-          <w:b/>
-          <w:bCs/>
-          <w:color w:val="000080"/>
-          <w:sz w:val="18"/>
-          <w:szCs w:val="18"/>
-          <w:highlight w:val="white"/>
-        </w:rPr>
-        <w:t>);</w:t>
-      </w:r>
-    </w:p>
-    <w:p>
-      <w:pPr>
-        <w:pStyle w:val="code"/>
-        <w:rPr>
-          <w:rFonts w:ascii="Avenir Next LT Pro" w:hAnsi="Avenir Next LT Pro"/>
-          <w:sz w:val="18"/>
-          <w:szCs w:val="18"/>
-          <w:highlight w:val="white"/>
-        </w:rPr>
-      </w:pPr>
-      <w:proofErr w:type="gramStart"/>
+          <w:sz w:val="18"/>
+          <w:szCs w:val="18"/>
+          <w:highlight w:val="white"/>
+        </w:rPr>
+        <w:t>memCache</w:t>
+      </w:r>
+      <w:proofErr w:type="spellEnd"/>
+      <w:r>
+        <w:rPr>
+          <w:rFonts w:ascii="Avenir Next LT Pro" w:hAnsi="Avenir Next LT Pro"/>
+          <w:sz w:val="18"/>
+          <w:szCs w:val="18"/>
+          <w:highlight w:val="white"/>
+        </w:rPr>
+        <w:t xml:space="preserve"> </w:t>
+      </w:r>
+      <w:r>
+        <w:rPr>
+          <w:rFonts w:ascii="Avenir Next LT Pro" w:hAnsi="Avenir Next LT Pro"/>
+          <w:b/>
+          <w:bCs/>
+          <w:color w:val="000080"/>
+          <w:sz w:val="18"/>
+          <w:szCs w:val="18"/>
+          <w:highlight w:val="white"/>
+        </w:rPr>
+        <w:t>==</w:t>
+      </w:r>
+      <w:r>
+        <w:rPr>
+          <w:rFonts w:ascii="Avenir Next LT Pro" w:hAnsi="Avenir Next LT Pro"/>
+          <w:sz w:val="18"/>
+          <w:szCs w:val="18"/>
+          <w:highlight w:val="white"/>
+        </w:rPr>
+        <w:t xml:space="preserve"> </w:t>
+      </w:r>
       <w:r>
         <w:rPr>
           <w:rFonts w:ascii="Avenir Next LT Pro" w:hAnsi="Avenir Next LT Pro"/>
@@ -3393,72 +3595,6 @@
           <w:szCs w:val="18"/>
           <w:highlight w:val="white"/>
         </w:rPr>
-        <w:t>if</w:t>
-      </w:r>
-      <w:r>
-        <w:rPr>
-          <w:rFonts w:ascii="Avenir Next LT Pro" w:hAnsi="Avenir Next LT Pro"/>
-          <w:b/>
-          <w:bCs/>
-          <w:color w:val="000080"/>
-          <w:sz w:val="18"/>
-          <w:szCs w:val="18"/>
-          <w:highlight w:val="white"/>
-        </w:rPr>
-        <w:t>(</w:t>
-      </w:r>
-      <w:proofErr w:type="spellStart"/>
-      <w:proofErr w:type="gramEnd"/>
-      <w:r>
-        <w:rPr>
-          <w:rFonts w:ascii="Avenir Next LT Pro" w:hAnsi="Avenir Next LT Pro"/>
-          <w:sz w:val="18"/>
-          <w:szCs w:val="18"/>
-          <w:highlight w:val="white"/>
-        </w:rPr>
-        <w:t>memCache</w:t>
-      </w:r>
-      <w:proofErr w:type="spellEnd"/>
-      <w:r>
-        <w:rPr>
-          <w:rFonts w:ascii="Avenir Next LT Pro" w:hAnsi="Avenir Next LT Pro"/>
-          <w:sz w:val="18"/>
-          <w:szCs w:val="18"/>
-          <w:highlight w:val="white"/>
-        </w:rPr>
-        <w:t xml:space="preserve"> </w:t>
-      </w:r>
-      <w:r>
-        <w:rPr>
-          <w:rFonts w:ascii="Avenir Next LT Pro" w:hAnsi="Avenir Next LT Pro"/>
-          <w:b/>
-          <w:bCs/>
-          <w:color w:val="000080"/>
-          <w:sz w:val="18"/>
-          <w:szCs w:val="18"/>
-          <w:highlight w:val="white"/>
-        </w:rPr>
-        <w:t>==</w:t>
-      </w:r>
-      <w:r>
-        <w:rPr>
-          <w:rFonts w:ascii="Avenir Next LT Pro" w:hAnsi="Avenir Next LT Pro"/>
-          <w:sz w:val="18"/>
-          <w:szCs w:val="18"/>
-          <w:highlight w:val="white"/>
-        </w:rPr>
-        <w:t xml:space="preserve"> </w:t>
-      </w:r>
-      <w:r>
-        <w:rPr>
-          <w:rFonts w:ascii="Avenir Next LT Pro" w:hAnsi="Avenir Next LT Pro"/>
-          <w:b/>
-          <w:bCs/>
-          <w:color w:val="0000FF"/>
-          <w:sz w:val="18"/>
-          <w:szCs w:val="18"/>
-          <w:highlight w:val="white"/>
-        </w:rPr>
         <w:t>null</w:t>
       </w:r>
       <w:r>
@@ -3514,7 +3650,6 @@
         </w:rPr>
         <w:tab/>
       </w:r>
-      <w:proofErr w:type="spellStart"/>
       <w:r>
         <w:rPr>
           <w:rFonts w:ascii="Consolas" w:hAnsi="Consolas" w:cs="Consolas"/>
@@ -3523,7 +3658,6 @@
         </w:rPr>
         <w:t>Console.WriteLine</w:t>
       </w:r>
-      <w:proofErr w:type="spellEnd"/>
       <w:r>
         <w:rPr>
           <w:rFonts w:ascii="Consolas" w:hAnsi="Consolas" w:cs="Consolas"/>
@@ -3540,13 +3674,33 @@
           <w:szCs w:val="18"/>
           <w:highlight w:val="white"/>
         </w:rPr>
-        <w:t>"Address /sensors not found"</w:t>
-      </w:r>
-      <w:r>
-        <w:rPr>
-          <w:rFonts w:ascii="Avenir Next LT Pro" w:hAnsi="Avenir Next LT Pro"/>
-          <w:b/>
-          <w:bCs/>
+        <w:t xml:space="preserve">"Address </w:t>
+      </w:r>
+      <w:r>
+        <w:rPr>
+          <w:rFonts w:ascii="Avenir Next LT Pro" w:hAnsi="Avenir Next LT Pro"/>
+          <w:color w:val="808080" w:themeColor="background1" w:themeTint="FF" w:themeShade="80"/>
+          <w:sz w:val="18"/>
+          <w:szCs w:val="18"/>
+          <w:highlight w:val="white"/>
+        </w:rPr>
+        <w:t>/&lt;username&gt;/addr1</w:t>
+      </w:r>
+      <w:r>
+        <w:rPr>
+          <w:rFonts w:ascii="Avenir Next LT Pro" w:hAnsi="Avenir Next LT Pro"/>
+          <w:color w:val="808080"/>
+          <w:sz w:val="18"/>
+          <w:szCs w:val="18"/>
+          <w:highlight w:val="white"/>
+        </w:rPr>
+        <w:t xml:space="preserve"> not found"</w:t>
+      </w:r>
+      <w:r>
+        <w:rPr>
+          <w:rFonts w:ascii="Avenir Next LT Pro" w:hAnsi="Avenir Next LT Pro"/>
+          <w:b w:val="1"/>
+          <w:bCs w:val="1"/>
           <w:color w:val="000080"/>
           <w:sz w:val="18"/>
           <w:szCs w:val="18"/>
@@ -4902,25 +5056,7 @@
           <w:highlight w:val="white"/>
           <w:lang w:val="fr-FR"/>
         </w:rPr>
-        <w:t>/</w:t>
-      </w:r>
-      <w:proofErr w:type="spellStart"/>
-      <w:r>
-        <w:rPr>
-          <w:rFonts w:ascii="Open Sans" w:hAnsi="Open Sans" w:cs="Open Sans"/>
-          <w:highlight w:val="white"/>
-          <w:lang w:val="fr-FR"/>
-        </w:rPr>
-        <w:t>sensors</w:t>
-      </w:r>
-      <w:proofErr w:type="spellEnd"/>
-      <w:r>
-        <w:rPr>
-          <w:rFonts w:ascii="Open Sans" w:hAnsi="Open Sans" w:cs="Open Sans"/>
-          <w:highlight w:val="white"/>
-          <w:lang w:val="fr-FR"/>
-        </w:rPr>
-        <w:t> : Contiendra des valeurs de capteurs, comme des températures par exemple</w:t>
+        <w:t>/&lt;username&gt;/addr1 : Contiendra des valeurs de capteurs, comme des températures par exemple</w:t>
       </w:r>
     </w:p>
     <w:p>
@@ -4942,43 +5078,23 @@
           <w:highlight w:val="white"/>
           <w:lang w:val="fr-FR"/>
         </w:rPr>
-        <w:t>/</w:t>
-      </w:r>
-      <w:proofErr w:type="spellStart"/>
-      <w:r>
-        <w:rPr>
-          <w:rFonts w:ascii="Open Sans" w:hAnsi="Open Sans" w:cs="Open Sans"/>
-          <w:highlight w:val="white"/>
-          <w:lang w:val="fr-FR"/>
-        </w:rPr>
-        <w:t>alarms</w:t>
-      </w:r>
-      <w:proofErr w:type="spellEnd"/>
-      <w:r>
-        <w:rPr>
-          <w:rFonts w:ascii="Open Sans" w:hAnsi="Open Sans" w:cs="Open Sans"/>
-          <w:highlight w:val="white"/>
-          <w:lang w:val="fr-FR"/>
-        </w:rPr>
-        <w:t>/</w:t>
-      </w:r>
-      <w:proofErr w:type="spellStart"/>
-      <w:r>
-        <w:rPr>
-          <w:rFonts w:ascii="Open Sans" w:hAnsi="Open Sans" w:cs="Open Sans"/>
-          <w:highlight w:val="white"/>
-          <w:lang w:val="fr-FR"/>
-        </w:rPr>
-        <w:t>fire</w:t>
-      </w:r>
-      <w:proofErr w:type="spellEnd"/>
-      <w:r>
-        <w:rPr>
-          <w:rFonts w:ascii="Open Sans" w:hAnsi="Open Sans" w:cs="Open Sans"/>
-          <w:highlight w:val="white"/>
-          <w:lang w:val="fr-FR"/>
-        </w:rPr>
-        <w:t> : Contiendra des alarmes incendies</w:t>
+        <w:t>/&lt;</w:t>
+      </w:r>
+      <w:r>
+        <w:rPr>
+          <w:rFonts w:ascii="Open Sans" w:hAnsi="Open Sans" w:cs="Open Sans"/>
+          <w:highlight w:val="white"/>
+          <w:lang w:val="fr-FR"/>
+        </w:rPr>
+        <w:t>username</w:t>
+      </w:r>
+      <w:r>
+        <w:rPr>
+          <w:rFonts w:ascii="Open Sans" w:hAnsi="Open Sans" w:cs="Open Sans"/>
+          <w:highlight w:val="white"/>
+          <w:lang w:val="fr-FR"/>
+        </w:rPr>
+        <w:t>&gt;/addr2: Contiendra des alarmes incendies</w:t>
       </w:r>
     </w:p>
     <w:p>
@@ -5066,7 +5182,6 @@
         </w:rPr>
         <w:t xml:space="preserve">On commence par implémenter deux </w:t>
       </w:r>
-      <w:proofErr w:type="spellStart"/>
       <w:r>
         <w:rPr>
           <w:rFonts w:ascii="Open Sans" w:hAnsi="Open Sans" w:cs="Open Sans"/>
@@ -5075,68 +5190,29 @@
         </w:rPr>
         <w:t>MemCacheCallbacks</w:t>
       </w:r>
-      <w:proofErr w:type="spellEnd"/>
-      <w:r>
-        <w:rPr>
-          <w:rFonts w:ascii="Open Sans" w:hAnsi="Open Sans" w:cs="Open Sans"/>
-          <w:highlight w:val="white"/>
-          <w:lang w:val="fr-FR"/>
-        </w:rPr>
-        <w:t xml:space="preserve"> différents (un pour l’adresse /</w:t>
-      </w:r>
-      <w:proofErr w:type="spellStart"/>
-      <w:r>
-        <w:rPr>
-          <w:rFonts w:ascii="Open Sans" w:hAnsi="Open Sans" w:cs="Open Sans"/>
-          <w:highlight w:val="white"/>
-          <w:lang w:val="fr-FR"/>
-        </w:rPr>
-        <w:t>sensors</w:t>
-      </w:r>
-      <w:proofErr w:type="spellEnd"/>
-      <w:r>
-        <w:rPr>
-          <w:rFonts w:ascii="Open Sans" w:hAnsi="Open Sans" w:cs="Open Sans"/>
-          <w:highlight w:val="white"/>
-          <w:lang w:val="fr-FR"/>
-        </w:rPr>
-        <w:t>, un pour l’adresse /</w:t>
-      </w:r>
-      <w:proofErr w:type="spellStart"/>
-      <w:r>
-        <w:rPr>
-          <w:rFonts w:ascii="Open Sans" w:hAnsi="Open Sans" w:cs="Open Sans"/>
-          <w:highlight w:val="white"/>
-          <w:lang w:val="fr-FR"/>
-        </w:rPr>
-        <w:t>alarms</w:t>
-      </w:r>
-      <w:proofErr w:type="spellEnd"/>
-      <w:r>
-        <w:rPr>
-          <w:rFonts w:ascii="Open Sans" w:hAnsi="Open Sans" w:cs="Open Sans"/>
-          <w:highlight w:val="white"/>
-          <w:lang w:val="fr-FR"/>
-        </w:rPr>
-        <w:t>/</w:t>
-      </w:r>
-      <w:proofErr w:type="spellStart"/>
-      <w:r>
-        <w:rPr>
-          <w:rFonts w:ascii="Open Sans" w:hAnsi="Open Sans" w:cs="Open Sans"/>
-          <w:highlight w:val="white"/>
-          <w:lang w:val="fr-FR"/>
-        </w:rPr>
-        <w:t>fire</w:t>
-      </w:r>
-      <w:proofErr w:type="spellEnd"/>
-      <w:r>
-        <w:rPr>
-          <w:rFonts w:ascii="Open Sans" w:hAnsi="Open Sans" w:cs="Open Sans"/>
-          <w:highlight w:val="white"/>
-          <w:lang w:val="fr-FR"/>
-        </w:rPr>
-        <w:t>) :</w:t>
+      <w:r>
+        <w:rPr>
+          <w:rFonts w:ascii="Open Sans" w:hAnsi="Open Sans" w:cs="Open Sans"/>
+          <w:highlight w:val="white"/>
+          <w:lang w:val="fr-FR"/>
+        </w:rPr>
+        <w:t xml:space="preserve"> différents (un pour l’adresse /&lt;</w:t>
+      </w:r>
+      <w:r>
+        <w:rPr>
+          <w:rFonts w:ascii="Open Sans" w:hAnsi="Open Sans" w:cs="Open Sans"/>
+          <w:highlight w:val="white"/>
+          <w:lang w:val="fr-FR"/>
+        </w:rPr>
+        <w:t>username</w:t>
+      </w:r>
+      <w:r>
+        <w:rPr>
+          <w:rFonts w:ascii="Open Sans" w:hAnsi="Open Sans" w:cs="Open Sans"/>
+          <w:highlight w:val="white"/>
+          <w:lang w:val="fr-FR"/>
+        </w:rPr>
+        <w:t>&gt;/addr1, un pour l’adresse /&lt;username&gt;/addr2) :</w:t>
       </w:r>
     </w:p>
     <w:p>
@@ -6703,8 +6779,6 @@
         </w:rPr>
         <w:t xml:space="preserve">                    </w:t>
       </w:r>
-      <w:proofErr w:type="spellStart"/>
-      <w:proofErr w:type="gramStart"/>
       <w:r>
         <w:rPr>
           <w:highlight w:val="white"/>
@@ -6713,8 +6787,8 @@
       </w:r>
       <w:r>
         <w:rPr>
-          <w:b/>
-          <w:bCs/>
+          <w:b w:val="1"/>
+          <w:bCs w:val="1"/>
           <w:color w:val="000080"/>
           <w:highlight w:val="white"/>
         </w:rPr>
@@ -6726,28 +6800,26 @@
         </w:rPr>
         <w:t>put</w:t>
       </w:r>
-      <w:proofErr w:type="spellEnd"/>
-      <w:r>
-        <w:rPr>
-          <w:b/>
-          <w:bCs/>
+      <w:r>
+        <w:rPr>
+          <w:b w:val="1"/>
+          <w:bCs w:val="1"/>
           <w:color w:val="000080"/>
           <w:highlight w:val="white"/>
         </w:rPr>
         <w:t>(</w:t>
       </w:r>
-      <w:proofErr w:type="gramEnd"/>
-      <w:r>
-        <w:rPr>
-          <w:color w:val="808080"/>
-          <w:highlight w:val="white"/>
-        </w:rPr>
-        <w:t>"/alarms/fire"</w:t>
-      </w:r>
-      <w:r>
-        <w:rPr>
-          <w:b/>
-          <w:bCs/>
+      <w:r>
+        <w:rPr>
+          <w:color w:val="808080" w:themeColor="background1" w:themeTint="FF" w:themeShade="80"/>
+          <w:highlight w:val="white"/>
+        </w:rPr>
+        <w:t>"/&lt;username&gt;/addr2"</w:t>
+      </w:r>
+      <w:r>
+        <w:rPr>
+          <w:b w:val="1"/>
+          <w:bCs w:val="1"/>
           <w:color w:val="000080"/>
           <w:highlight w:val="white"/>
         </w:rPr>
@@ -6761,15 +6833,15 @@
       </w:r>
       <w:r>
         <w:rPr>
-          <w:color w:val="808080"/>
+          <w:color w:val="808080" w:themeColor="background1" w:themeTint="FF" w:themeShade="80"/>
           <w:highlight w:val="white"/>
         </w:rPr>
         <w:t>"temperature"</w:t>
       </w:r>
       <w:r>
         <w:rPr>
-          <w:b/>
-          <w:bCs/>
+          <w:b w:val="1"/>
+          <w:bCs w:val="1"/>
           <w:color w:val="000080"/>
           <w:highlight w:val="white"/>
         </w:rPr>
@@ -6781,7 +6853,6 @@
         </w:rPr>
         <w:t xml:space="preserve"> </w:t>
       </w:r>
-      <w:proofErr w:type="spellStart"/>
       <w:r>
         <w:rPr>
           <w:highlight w:val="white"/>
@@ -6790,8 +6861,8 @@
       </w:r>
       <w:r>
         <w:rPr>
-          <w:b/>
-          <w:bCs/>
+          <w:b w:val="1"/>
+          <w:bCs w:val="1"/>
           <w:color w:val="000080"/>
           <w:highlight w:val="white"/>
         </w:rPr>
@@ -6805,8 +6876,8 @@
       </w:r>
       <w:r>
         <w:rPr>
-          <w:b/>
-          <w:bCs/>
+          <w:b w:val="1"/>
+          <w:bCs w:val="1"/>
           <w:color w:val="000080"/>
           <w:highlight w:val="white"/>
         </w:rPr>
@@ -6818,11 +6889,10 @@
         </w:rPr>
         <w:t>GetBytes</w:t>
       </w:r>
-      <w:proofErr w:type="spellEnd"/>
-      <w:r>
-        <w:rPr>
-          <w:b/>
-          <w:bCs/>
+      <w:r>
+        <w:rPr>
+          <w:b w:val="1"/>
+          <w:bCs w:val="1"/>
           <w:color w:val="000080"/>
           <w:highlight w:val="white"/>
         </w:rPr>
@@ -6830,7 +6900,7 @@
       </w:r>
       <w:r>
         <w:rPr>
-          <w:color w:val="808080"/>
+          <w:color w:val="808080" w:themeColor="background1" w:themeTint="FF" w:themeShade="80"/>
           <w:highlight w:val="white"/>
         </w:rPr>
         <w:t>"Temperature too high: "</w:t>
@@ -6843,8 +6913,8 @@
       </w:r>
       <w:r>
         <w:rPr>
-          <w:b/>
-          <w:bCs/>
+          <w:b w:val="1"/>
+          <w:bCs w:val="1"/>
           <w:color w:val="000080"/>
           <w:highlight w:val="white"/>
         </w:rPr>
@@ -6858,8 +6928,8 @@
       </w:r>
       <w:r>
         <w:rPr>
-          <w:b/>
-          <w:bCs/>
+          <w:b w:val="1"/>
+          <w:bCs w:val="1"/>
           <w:color w:val="000080"/>
           <w:highlight w:val="white"/>
         </w:rPr>
@@ -6873,15 +6943,15 @@
       </w:r>
       <w:r>
         <w:rPr>
-          <w:color w:val="808080"/>
+          <w:color w:val="808080" w:themeColor="background1" w:themeTint="FF" w:themeShade="80"/>
           <w:highlight w:val="white"/>
         </w:rPr>
         <w:t>" °C"</w:t>
       </w:r>
       <w:r>
         <w:rPr>
-          <w:b/>
-          <w:bCs/>
+          <w:b w:val="1"/>
+          <w:bCs w:val="1"/>
           <w:color w:val="000080"/>
           <w:highlight w:val="white"/>
         </w:rPr>
@@ -8433,7 +8503,6 @@
         </w:rPr>
         <w:t xml:space="preserve">Comme on peut le voir, nos deux implémentations sont relativement simples. </w:t>
       </w:r>
-      <w:proofErr w:type="spellStart"/>
       <w:r>
         <w:rPr>
           <w:rFonts w:ascii="Open Sans" w:hAnsi="Open Sans" w:cs="Open Sans"/>
@@ -8442,7 +8511,6 @@
         </w:rPr>
         <w:t>SensorsCallback</w:t>
       </w:r>
-      <w:proofErr w:type="spellEnd"/>
       <w:r>
         <w:rPr>
           <w:rFonts w:ascii="Open Sans" w:hAnsi="Open Sans" w:cs="Open Sans"/>
@@ -8451,7 +8519,6 @@
         </w:rPr>
         <w:t xml:space="preserve"> se contente d’afficher le body des messages reçues, puis, si la clé de la donnée reçue est « </w:t>
       </w:r>
-      <w:proofErr w:type="spellStart"/>
       <w:r>
         <w:rPr>
           <w:rFonts w:ascii="Open Sans" w:hAnsi="Open Sans" w:cs="Open Sans"/>
@@ -8460,52 +8527,14 @@
         </w:rPr>
         <w:t>temperature</w:t>
       </w:r>
-      <w:proofErr w:type="spellEnd"/>
-      <w:r>
-        <w:rPr>
-          <w:rFonts w:ascii="Open Sans" w:hAnsi="Open Sans" w:cs="Open Sans"/>
-          <w:highlight w:val="white"/>
-          <w:lang w:val="fr-FR"/>
-        </w:rPr>
-        <w:t> », il va contrôler la température, et créer une nouvelle transaction à l’adresse /</w:t>
-      </w:r>
-      <w:proofErr w:type="spellStart"/>
-      <w:r>
-        <w:rPr>
-          <w:rFonts w:ascii="Open Sans" w:hAnsi="Open Sans" w:cs="Open Sans"/>
-          <w:highlight w:val="white"/>
-          <w:lang w:val="fr-FR"/>
-        </w:rPr>
-        <w:t>alarms</w:t>
-      </w:r>
-      <w:proofErr w:type="spellEnd"/>
-      <w:r>
-        <w:rPr>
-          <w:rFonts w:ascii="Open Sans" w:hAnsi="Open Sans" w:cs="Open Sans"/>
-          <w:highlight w:val="white"/>
-          <w:lang w:val="fr-FR"/>
-        </w:rPr>
-        <w:t>/</w:t>
-      </w:r>
-      <w:proofErr w:type="spellStart"/>
-      <w:r>
-        <w:rPr>
-          <w:rFonts w:ascii="Open Sans" w:hAnsi="Open Sans" w:cs="Open Sans"/>
-          <w:highlight w:val="white"/>
-          <w:lang w:val="fr-FR"/>
-        </w:rPr>
-        <w:t>fire</w:t>
-      </w:r>
-      <w:proofErr w:type="spellEnd"/>
-      <w:r>
-        <w:rPr>
-          <w:rFonts w:ascii="Open Sans" w:hAnsi="Open Sans" w:cs="Open Sans"/>
-          <w:highlight w:val="white"/>
-          <w:lang w:val="fr-FR"/>
-        </w:rPr>
-        <w:t xml:space="preserve"> si la température est supérieure ou égale </w:t>
-      </w:r>
-      <w:proofErr w:type="spellStart"/>
+      <w:r>
+        <w:rPr>
+          <w:rFonts w:ascii="Open Sans" w:hAnsi="Open Sans" w:cs="Open Sans"/>
+          <w:highlight w:val="white"/>
+          <w:lang w:val="fr-FR"/>
+        </w:rPr>
+        <w:t xml:space="preserve"> », il va contrôler la température, et créer une nouvelle transaction à l’adresse /&lt;username&gt;/addr2 si la température est supérieure ou égale </w:t>
+      </w:r>
       <w:r>
         <w:rPr>
           <w:rFonts w:ascii="Open Sans" w:hAnsi="Open Sans" w:cs="Open Sans"/>
@@ -8514,7 +8543,6 @@
         </w:rPr>
         <w:t>a</w:t>
       </w:r>
-      <w:proofErr w:type="spellEnd"/>
       <w:r>
         <w:rPr>
           <w:rFonts w:ascii="Open Sans" w:hAnsi="Open Sans" w:cs="Open Sans"/>
@@ -9912,8 +9940,8 @@
       </w:r>
       <w:r>
         <w:rPr>
-          <w:b/>
-          <w:bCs/>
+          <w:b w:val="1"/>
+          <w:bCs w:val="1"/>
           <w:color w:val="0000FF"/>
           <w:highlight w:val="white"/>
         </w:rPr>
@@ -9927,19 +9955,201 @@
       </w:r>
       <w:r>
         <w:rPr>
-          <w:b/>
-          <w:bCs/>
+          <w:b w:val="1"/>
+          <w:bCs w:val="1"/>
           <w:color w:val="000080"/>
           <w:highlight w:val="white"/>
         </w:rPr>
         <w:t>(</w:t>
       </w:r>
+      <w:r>
+        <w:rPr>
+          <w:highlight w:val="white"/>
+        </w:rPr>
+        <w:t>address</w:t>
+      </w:r>
+      <w:r>
+        <w:rPr>
+          <w:b w:val="1"/>
+          <w:bCs w:val="1"/>
+          <w:color w:val="000080"/>
+          <w:highlight w:val="white"/>
+        </w:rPr>
+        <w:t>.</w:t>
+      </w:r>
+      <w:r>
+        <w:rPr>
+          <w:highlight w:val="white"/>
+        </w:rPr>
+        <w:t>Equals</w:t>
+      </w:r>
+      <w:r>
+        <w:rPr>
+          <w:b w:val="1"/>
+          <w:bCs w:val="1"/>
+          <w:color w:val="000080"/>
+          <w:highlight w:val="white"/>
+        </w:rPr>
+        <w:t>(</w:t>
+      </w:r>
+      <w:r>
+        <w:rPr>
+          <w:color w:val="808080"/>
+          <w:highlight w:val="white"/>
+        </w:rPr>
+        <w:t>"/&lt;username&gt;/addr1"</w:t>
+      </w:r>
+      <w:r>
+        <w:rPr>
+          <w:b w:val="1"/>
+          <w:bCs w:val="1"/>
+          <w:color w:val="000080"/>
+          <w:highlight w:val="white"/>
+        </w:rPr>
+        <w:t>))</w:t>
+      </w:r>
+    </w:p>
+    <w:p>
+      <w:pPr>
+        <w:pStyle w:val="code"/>
+        <w:rPr>
+          <w:highlight w:val="white"/>
+        </w:rPr>
+      </w:pPr>
+      <w:r>
+        <w:rPr>
+          <w:highlight w:val="white"/>
+        </w:rPr>
+        <w:t xml:space="preserve">            </w:t>
+      </w:r>
+      <w:r>
+        <w:rPr>
+          <w:b/>
+          <w:bCs/>
+          <w:color w:val="000080"/>
+          <w:highlight w:val="white"/>
+        </w:rPr>
+        <w:t>{</w:t>
+      </w:r>
+    </w:p>
+    <w:p>
+      <w:pPr>
+        <w:pStyle w:val="code"/>
+        <w:rPr>
+          <w:highlight w:val="white"/>
+        </w:rPr>
+      </w:pPr>
+      <w:r>
+        <w:rPr>
+          <w:highlight w:val="white"/>
+        </w:rPr>
+        <w:tab/>
+      </w:r>
+      <w:r>
+        <w:rPr>
+          <w:highlight w:val="white"/>
+        </w:rPr>
+        <w:tab/>
+      </w:r>
+      <w:r>
+        <w:rPr>
+          <w:highlight w:val="white"/>
+        </w:rPr>
+        <w:tab/>
+      </w:r>
+      <w:r>
+        <w:rPr>
+          <w:highlight w:val="white"/>
+        </w:rPr>
+        <w:tab/>
+      </w:r>
       <w:proofErr w:type="spellStart"/>
       <w:proofErr w:type="gramStart"/>
       <w:r>
         <w:rPr>
           <w:highlight w:val="white"/>
         </w:rPr>
+        <w:t>client</w:t>
+      </w:r>
+      <w:r>
+        <w:rPr>
+          <w:b/>
+          <w:bCs/>
+          <w:color w:val="000080"/>
+          <w:highlight w:val="white"/>
+        </w:rPr>
+        <w:t>.</w:t>
+      </w:r>
+      <w:r>
+        <w:rPr>
+          <w:highlight w:val="white"/>
+        </w:rPr>
+        <w:t>getClone</w:t>
+      </w:r>
+      <w:proofErr w:type="spellEnd"/>
+      <w:proofErr w:type="gramEnd"/>
+      <w:r>
+        <w:rPr>
+          <w:b/>
+          <w:bCs/>
+          <w:color w:val="000080"/>
+          <w:highlight w:val="white"/>
+        </w:rPr>
+        <w:t>().</w:t>
+      </w:r>
+      <w:proofErr w:type="spellStart"/>
+      <w:r>
+        <w:rPr>
+          <w:highlight w:val="white"/>
+        </w:rPr>
+        <w:t>addMemCacheCallback</w:t>
+      </w:r>
+      <w:proofErr w:type="spellEnd"/>
+      <w:r>
+        <w:rPr>
+          <w:b/>
+          <w:bCs/>
+          <w:color w:val="000080"/>
+          <w:highlight w:val="white"/>
+        </w:rPr>
+        <w:t>(</w:t>
+      </w:r>
+      <w:r>
+        <w:rPr>
+          <w:b/>
+          <w:bCs/>
+          <w:color w:val="0000FF"/>
+          <w:highlight w:val="white"/>
+        </w:rPr>
+        <w:t>new</w:t>
+      </w:r>
+      <w:r>
+        <w:rPr>
+          <w:highlight w:val="white"/>
+        </w:rPr>
+        <w:t xml:space="preserve"> </w:t>
+      </w:r>
+      <w:proofErr w:type="spellStart"/>
+      <w:r>
+        <w:rPr>
+          <w:highlight w:val="white"/>
+        </w:rPr>
+        <w:t>SensorsCallback</w:t>
+      </w:r>
+      <w:proofErr w:type="spellEnd"/>
+      <w:r>
+        <w:rPr>
+          <w:b/>
+          <w:bCs/>
+          <w:color w:val="000080"/>
+          <w:highlight w:val="white"/>
+        </w:rPr>
+        <w:t>(</w:t>
+      </w:r>
+      <w:r>
+        <w:rPr>
+          <w:highlight w:val="white"/>
+        </w:rPr>
         <w:t>address</w:t>
       </w:r>
       <w:r>
@@ -9949,20 +10159,151 @@
           <w:color w:val="000080"/>
           <w:highlight w:val="white"/>
         </w:rPr>
+        <w:t>,</w:t>
+      </w:r>
+      <w:r>
+        <w:rPr>
+          <w:highlight w:val="white"/>
+        </w:rPr>
+        <w:t xml:space="preserve"> </w:t>
+      </w:r>
+      <w:proofErr w:type="spellStart"/>
+      <w:r>
+        <w:rPr>
+          <w:highlight w:val="white"/>
+        </w:rPr>
+        <w:t>client</w:t>
+      </w:r>
+      <w:r>
+        <w:rPr>
+          <w:b/>
+          <w:bCs/>
+          <w:color w:val="000080"/>
+          <w:highlight w:val="white"/>
+        </w:rPr>
         <w:t>.</w:t>
       </w:r>
       <w:r>
         <w:rPr>
           <w:highlight w:val="white"/>
         </w:rPr>
+        <w:t>getClone</w:t>
+      </w:r>
+      <w:proofErr w:type="spellEnd"/>
+      <w:r>
+        <w:rPr>
+          <w:b/>
+          <w:bCs/>
+          <w:color w:val="000080"/>
+          <w:highlight w:val="white"/>
+        </w:rPr>
+        <w:t>()));</w:t>
+      </w:r>
+    </w:p>
+    <w:p>
+      <w:pPr>
+        <w:pStyle w:val="code"/>
+        <w:rPr>
+          <w:highlight w:val="white"/>
+        </w:rPr>
+      </w:pPr>
+      <w:r>
+        <w:rPr>
+          <w:highlight w:val="white"/>
+        </w:rPr>
+        <w:tab/>
+      </w:r>
+      <w:r>
+        <w:rPr>
+          <w:highlight w:val="white"/>
+        </w:rPr>
+        <w:tab/>
+      </w:r>
+      <w:r>
+        <w:rPr>
+          <w:highlight w:val="white"/>
+        </w:rPr>
+        <w:tab/>
+      </w:r>
+      <w:r>
+        <w:rPr>
+          <w:b w:val="1"/>
+          <w:bCs w:val="1"/>
+          <w:color w:val="000080"/>
+          <w:highlight w:val="white"/>
+        </w:rPr>
+        <w:t>}</w:t>
+      </w:r>
+      <w:r>
+        <w:rPr>
+          <w:highlight w:val="white"/>
+        </w:rPr>
+        <w:t xml:space="preserve"> </w:t>
+      </w:r>
+      <w:r>
+        <w:rPr>
+          <w:b w:val="1"/>
+          <w:bCs w:val="1"/>
+          <w:color w:val="0000FF"/>
+          <w:highlight w:val="white"/>
+        </w:rPr>
+        <w:t>else</w:t>
+      </w:r>
+      <w:r>
+        <w:rPr>
+          <w:highlight w:val="white"/>
+        </w:rPr>
+        <w:t xml:space="preserve"> </w:t>
+      </w:r>
+      <w:r>
+        <w:rPr>
+          <w:b w:val="1"/>
+          <w:bCs w:val="1"/>
+          <w:color w:val="0000FF"/>
+          <w:highlight w:val="white"/>
+        </w:rPr>
+        <w:t>if</w:t>
+      </w:r>
+      <w:r>
+        <w:rPr>
+          <w:highlight w:val="white"/>
+        </w:rPr>
+        <w:t xml:space="preserve"> </w:t>
+      </w:r>
+      <w:r>
+        <w:rPr>
+          <w:b w:val="1"/>
+          <w:bCs w:val="1"/>
+          <w:color w:val="000080"/>
+          <w:highlight w:val="white"/>
+        </w:rPr>
+        <w:t>(</w:t>
+      </w:r>
+      <w:r>
+        <w:rPr>
+          <w:highlight w:val="white"/>
+        </w:rPr>
+        <w:t>address</w:t>
+      </w:r>
+      <w:r>
+        <w:rPr>
+          <w:b w:val="1"/>
+          <w:bCs w:val="1"/>
+          <w:color w:val="000080"/>
+          <w:highlight w:val="white"/>
+        </w:rPr>
+        <w:t>.</w:t>
+      </w:r>
+      <w:r>
+        <w:rPr>
+          <w:highlight w:val="white"/>
+        </w:rPr>
         <w:t>Equals</w:t>
       </w:r>
-      <w:proofErr w:type="spellEnd"/>
-      <w:proofErr w:type="gramEnd"/>
-      <w:r>
-        <w:rPr>
-          <w:b/>
-          <w:bCs/>
+      <w:r>
+        <w:rPr>
+          <w:b w:val="1"/>
+          <w:bCs w:val="1"/>
           <w:color w:val="000080"/>
           <w:highlight w:val="white"/>
         </w:rPr>
@@ -9973,333 +10314,26 @@
           <w:color w:val="808080"/>
           <w:highlight w:val="white"/>
         </w:rPr>
-        <w:t>"/sensors"</w:t>
-      </w:r>
-      <w:r>
-        <w:rPr>
-          <w:b/>
-          <w:bCs/>
-          <w:color w:val="000080"/>
-          <w:highlight w:val="white"/>
-        </w:rPr>
-        <w:t>))</w:t>
-      </w:r>
-    </w:p>
-    <w:p>
-      <w:pPr>
-        <w:pStyle w:val="code"/>
-        <w:rPr>
-          <w:highlight w:val="white"/>
-        </w:rPr>
-      </w:pPr>
-      <w:r>
-        <w:rPr>
-          <w:highlight w:val="white"/>
-        </w:rPr>
-        <w:t xml:space="preserve">            </w:t>
-      </w:r>
-      <w:r>
-        <w:rPr>
-          <w:b/>
-          <w:bCs/>
-          <w:color w:val="000080"/>
-          <w:highlight w:val="white"/>
-        </w:rPr>
-        <w:t>{</w:t>
-      </w:r>
-    </w:p>
-    <w:p>
-      <w:pPr>
-        <w:pStyle w:val="code"/>
-        <w:rPr>
-          <w:highlight w:val="white"/>
-        </w:rPr>
-      </w:pPr>
-      <w:r>
-        <w:rPr>
-          <w:highlight w:val="white"/>
-        </w:rPr>
-        <w:tab/>
-      </w:r>
-      <w:r>
-        <w:rPr>
-          <w:highlight w:val="white"/>
-        </w:rPr>
-        <w:tab/>
-      </w:r>
-      <w:r>
-        <w:rPr>
-          <w:highlight w:val="white"/>
-        </w:rPr>
-        <w:tab/>
-      </w:r>
-      <w:r>
-        <w:rPr>
-          <w:highlight w:val="white"/>
-        </w:rPr>
-        <w:tab/>
-      </w:r>
-      <w:proofErr w:type="spellStart"/>
-      <w:proofErr w:type="gramStart"/>
-      <w:r>
-        <w:rPr>
-          <w:highlight w:val="white"/>
-        </w:rPr>
-        <w:t>client</w:t>
-      </w:r>
-      <w:r>
-        <w:rPr>
-          <w:b/>
-          <w:bCs/>
-          <w:color w:val="000080"/>
-          <w:highlight w:val="white"/>
-        </w:rPr>
-        <w:t>.</w:t>
-      </w:r>
-      <w:r>
-        <w:rPr>
-          <w:highlight w:val="white"/>
-        </w:rPr>
-        <w:t>getClone</w:t>
-      </w:r>
-      <w:proofErr w:type="spellEnd"/>
-      <w:proofErr w:type="gramEnd"/>
-      <w:r>
-        <w:rPr>
-          <w:b/>
-          <w:bCs/>
-          <w:color w:val="000080"/>
-          <w:highlight w:val="white"/>
-        </w:rPr>
-        <w:t>().</w:t>
-      </w:r>
-      <w:proofErr w:type="spellStart"/>
-      <w:r>
-        <w:rPr>
-          <w:highlight w:val="white"/>
-        </w:rPr>
-        <w:t>addMemCacheCallback</w:t>
-      </w:r>
-      <w:proofErr w:type="spellEnd"/>
-      <w:r>
-        <w:rPr>
-          <w:b/>
-          <w:bCs/>
-          <w:color w:val="000080"/>
-          <w:highlight w:val="white"/>
-        </w:rPr>
-        <w:t>(</w:t>
-      </w:r>
-      <w:r>
-        <w:rPr>
-          <w:b/>
-          <w:bCs/>
-          <w:color w:val="0000FF"/>
-          <w:highlight w:val="white"/>
-        </w:rPr>
-        <w:t>new</w:t>
-      </w:r>
-      <w:r>
-        <w:rPr>
-          <w:highlight w:val="white"/>
-        </w:rPr>
-        <w:t xml:space="preserve"> </w:t>
-      </w:r>
-      <w:proofErr w:type="spellStart"/>
-      <w:r>
-        <w:rPr>
-          <w:highlight w:val="white"/>
-        </w:rPr>
-        <w:t>SensorsCallback</w:t>
-      </w:r>
-      <w:proofErr w:type="spellEnd"/>
-      <w:r>
-        <w:rPr>
-          <w:b/>
-          <w:bCs/>
-          <w:color w:val="000080"/>
-          <w:highlight w:val="white"/>
-        </w:rPr>
-        <w:t>(</w:t>
-      </w:r>
-      <w:r>
-        <w:rPr>
-          <w:highlight w:val="white"/>
-        </w:rPr>
-        <w:t>address</w:t>
-      </w:r>
-      <w:r>
-        <w:rPr>
-          <w:b/>
-          <w:bCs/>
-          <w:color w:val="000080"/>
-          <w:highlight w:val="white"/>
-        </w:rPr>
-        <w:t>,</w:t>
-      </w:r>
-      <w:r>
-        <w:rPr>
-          <w:highlight w:val="white"/>
-        </w:rPr>
-        <w:t xml:space="preserve"> </w:t>
-      </w:r>
-      <w:proofErr w:type="spellStart"/>
-      <w:r>
-        <w:rPr>
-          <w:highlight w:val="white"/>
-        </w:rPr>
-        <w:t>client</w:t>
-      </w:r>
-      <w:r>
-        <w:rPr>
-          <w:b/>
-          <w:bCs/>
-          <w:color w:val="000080"/>
-          <w:highlight w:val="white"/>
-        </w:rPr>
-        <w:t>.</w:t>
-      </w:r>
-      <w:r>
-        <w:rPr>
-          <w:highlight w:val="white"/>
-        </w:rPr>
-        <w:t>getClone</w:t>
-      </w:r>
-      <w:proofErr w:type="spellEnd"/>
-      <w:r>
-        <w:rPr>
-          <w:b/>
-          <w:bCs/>
-          <w:color w:val="000080"/>
-          <w:highlight w:val="white"/>
-        </w:rPr>
-        <w:t>()));</w:t>
-      </w:r>
-    </w:p>
-    <w:p>
-      <w:pPr>
-        <w:pStyle w:val="code"/>
-        <w:rPr>
-          <w:highlight w:val="white"/>
-        </w:rPr>
-      </w:pPr>
-      <w:r>
-        <w:rPr>
-          <w:highlight w:val="white"/>
-        </w:rPr>
-        <w:tab/>
-      </w:r>
-      <w:r>
-        <w:rPr>
-          <w:highlight w:val="white"/>
-        </w:rPr>
-        <w:tab/>
-      </w:r>
-      <w:r>
-        <w:rPr>
-          <w:highlight w:val="white"/>
-        </w:rPr>
-        <w:tab/>
-      </w:r>
-      <w:r>
-        <w:rPr>
-          <w:b/>
-          <w:bCs/>
-          <w:color w:val="000080"/>
-          <w:highlight w:val="white"/>
-        </w:rPr>
-        <w:t>}</w:t>
-      </w:r>
-      <w:r>
-        <w:rPr>
-          <w:highlight w:val="white"/>
-        </w:rPr>
-        <w:t xml:space="preserve"> </w:t>
-      </w:r>
-      <w:r>
-        <w:rPr>
-          <w:b/>
-          <w:bCs/>
-          <w:color w:val="0000FF"/>
-          <w:highlight w:val="white"/>
-        </w:rPr>
-        <w:t>else</w:t>
-      </w:r>
-      <w:r>
-        <w:rPr>
-          <w:highlight w:val="white"/>
-        </w:rPr>
-        <w:t xml:space="preserve"> </w:t>
-      </w:r>
-      <w:r>
-        <w:rPr>
-          <w:b/>
-          <w:bCs/>
-          <w:color w:val="0000FF"/>
-          <w:highlight w:val="white"/>
-        </w:rPr>
-        <w:t>if</w:t>
-      </w:r>
-      <w:r>
-        <w:rPr>
-          <w:highlight w:val="white"/>
-        </w:rPr>
-        <w:t xml:space="preserve"> </w:t>
-      </w:r>
-      <w:r>
-        <w:rPr>
-          <w:b/>
-          <w:bCs/>
-          <w:color w:val="000080"/>
-          <w:highlight w:val="white"/>
-        </w:rPr>
-        <w:t>(</w:t>
-      </w:r>
-      <w:proofErr w:type="spellStart"/>
-      <w:proofErr w:type="gramStart"/>
-      <w:r>
-        <w:rPr>
-          <w:highlight w:val="white"/>
-        </w:rPr>
-        <w:t>address</w:t>
-      </w:r>
-      <w:r>
-        <w:rPr>
-          <w:b/>
-          <w:bCs/>
-          <w:color w:val="000080"/>
-          <w:highlight w:val="white"/>
-        </w:rPr>
-        <w:t>.</w:t>
-      </w:r>
-      <w:r>
-        <w:rPr>
-          <w:highlight w:val="white"/>
-        </w:rPr>
-        <w:t>Equals</w:t>
-      </w:r>
-      <w:proofErr w:type="spellEnd"/>
-      <w:proofErr w:type="gramEnd"/>
-      <w:r>
-        <w:rPr>
-          <w:b/>
-          <w:bCs/>
-          <w:color w:val="000080"/>
-          <w:highlight w:val="white"/>
-        </w:rPr>
-        <w:t>(</w:t>
+        <w:t>"</w:t>
+      </w:r>
+      <w:r>
+        <w:rPr>
+          <w:color w:val="808080" w:themeColor="background1" w:themeTint="FF" w:themeShade="80"/>
+          <w:highlight w:val="white"/>
+        </w:rPr>
+        <w:t>/&lt;username&gt;/addr2</w:t>
       </w:r>
       <w:r>
         <w:rPr>
           <w:color w:val="808080"/>
           <w:highlight w:val="white"/>
         </w:rPr>
-        <w:t>"/alarms/fire"</w:t>
-      </w:r>
-      <w:r>
-        <w:rPr>
-          <w:b/>
-          <w:bCs/>
+        <w:t>"</w:t>
+      </w:r>
+      <w:r>
+        <w:rPr>
+          <w:b w:val="1"/>
+          <w:bCs w:val="1"/>
           <w:color w:val="000080"/>
           <w:highlight w:val="white"/>
         </w:rPr>
@@ -11161,7 +11195,7 @@
       </w:r>
     </w:p>
     <w:sectPr>
-      <w:pgSz w:w="11906" w:h="16838"/>
+      <w:pgSz w:w="11906" w:h="16838" w:orient="portrait"/>
       <w:pgMar w:top="1417" w:right="1417" w:bottom="1417" w:left="1417" w:header="0" w:footer="0" w:gutter="0"/>
       <w:cols w:space="720"/>
       <w:formProt w:val="0"/>
@@ -11188,7 +11222,7 @@
         <w:ind w:left="720" w:hanging="360"/>
       </w:pPr>
       <w:rPr>
-        <w:rFonts w:ascii="Symbol" w:eastAsiaTheme="minorHAnsi" w:hAnsi="Symbol" w:cstheme="minorBidi" w:hint="default"/>
+        <w:rFonts w:hint="default" w:ascii="Symbol" w:hAnsi="Symbol" w:eastAsiaTheme="minorHAnsi" w:cstheme="minorBidi"/>
       </w:rPr>
     </w:lvl>
     <w:lvl w:ilvl="1">
@@ -11203,7 +11237,7 @@
         <w:ind w:left="1440" w:hanging="360"/>
       </w:pPr>
       <w:rPr>
-        <w:rFonts w:ascii="Courier New" w:hAnsi="Courier New" w:cs="Courier New" w:hint="default"/>
+        <w:rFonts w:hint="default" w:ascii="Courier New" w:hAnsi="Courier New" w:cs="Courier New"/>
       </w:rPr>
     </w:lvl>
     <w:lvl w:ilvl="2">
@@ -11218,7 +11252,7 @@
         <w:ind w:left="2160" w:hanging="360"/>
       </w:pPr>
       <w:rPr>
-        <w:rFonts w:ascii="Wingdings" w:hAnsi="Wingdings" w:cs="Wingdings" w:hint="default"/>
+        <w:rFonts w:hint="default" w:ascii="Wingdings" w:hAnsi="Wingdings" w:cs="Wingdings"/>
       </w:rPr>
     </w:lvl>
     <w:lvl w:ilvl="3">
@@ -11233,7 +11267,7 @@
         <w:ind w:left="2880" w:hanging="360"/>
       </w:pPr>
       <w:rPr>
-        <w:rFonts w:ascii="Symbol" w:hAnsi="Symbol" w:cs="Symbol" w:hint="default"/>
+        <w:rFonts w:hint="default" w:ascii="Symbol" w:hAnsi="Symbol" w:cs="Symbol"/>
       </w:rPr>
     </w:lvl>
     <w:lvl w:ilvl="4">
@@ -11248,7 +11282,7 @@
         <w:ind w:left="3600" w:hanging="360"/>
       </w:pPr>
       <w:rPr>
-        <w:rFonts w:ascii="Courier New" w:hAnsi="Courier New" w:cs="Courier New" w:hint="default"/>
+        <w:rFonts w:hint="default" w:ascii="Courier New" w:hAnsi="Courier New" w:cs="Courier New"/>
       </w:rPr>
     </w:lvl>
     <w:lvl w:ilvl="5">
@@ -11263,7 +11297,7 @@
         <w:ind w:left="4320" w:hanging="360"/>
       </w:pPr>
       <w:rPr>
-        <w:rFonts w:ascii="Wingdings" w:hAnsi="Wingdings" w:cs="Wingdings" w:hint="default"/>
+        <w:rFonts w:hint="default" w:ascii="Wingdings" w:hAnsi="Wingdings" w:cs="Wingdings"/>
       </w:rPr>
     </w:lvl>
     <w:lvl w:ilvl="6">
@@ -11278,7 +11312,7 @@
         <w:ind w:left="5040" w:hanging="360"/>
       </w:pPr>
       <w:rPr>
-        <w:rFonts w:ascii="Symbol" w:hAnsi="Symbol" w:cs="Symbol" w:hint="default"/>
+        <w:rFonts w:hint="default" w:ascii="Symbol" w:hAnsi="Symbol" w:cs="Symbol"/>
       </w:rPr>
     </w:lvl>
     <w:lvl w:ilvl="7">
@@ -11293,7 +11327,7 @@
         <w:ind w:left="5760" w:hanging="360"/>
       </w:pPr>
       <w:rPr>
-        <w:rFonts w:ascii="Courier New" w:hAnsi="Courier New" w:cs="Courier New" w:hint="default"/>
+        <w:rFonts w:hint="default" w:ascii="Courier New" w:hAnsi="Courier New" w:cs="Courier New"/>
       </w:rPr>
     </w:lvl>
     <w:lvl w:ilvl="8">
@@ -11308,7 +11342,7 @@
         <w:ind w:left="6480" w:hanging="360"/>
       </w:pPr>
       <w:rPr>
-        <w:rFonts w:ascii="Wingdings" w:hAnsi="Wingdings" w:cs="Wingdings" w:hint="default"/>
+        <w:rFonts w:hint="default" w:ascii="Wingdings" w:hAnsi="Wingdings" w:cs="Wingdings"/>
       </w:rPr>
     </w:lvl>
   </w:abstractNum>
@@ -11449,7 +11483,7 @@
         <w:ind w:left="720" w:hanging="360"/>
       </w:pPr>
       <w:rPr>
-        <w:rFonts w:ascii="Symbol" w:eastAsiaTheme="minorHAnsi" w:hAnsi="Symbol" w:cstheme="minorBidi" w:hint="default"/>
+        <w:rFonts w:hint="default" w:ascii="Symbol" w:hAnsi="Symbol" w:eastAsiaTheme="minorHAnsi" w:cstheme="minorBidi"/>
       </w:rPr>
     </w:lvl>
     <w:lvl w:ilvl="1">
@@ -11464,7 +11498,7 @@
         <w:ind w:left="1440" w:hanging="360"/>
       </w:pPr>
       <w:rPr>
-        <w:rFonts w:ascii="Courier New" w:hAnsi="Courier New" w:cs="Courier New" w:hint="default"/>
+        <w:rFonts w:hint="default" w:ascii="Courier New" w:hAnsi="Courier New" w:cs="Courier New"/>
       </w:rPr>
     </w:lvl>
     <w:lvl w:ilvl="2">
@@ -11479,7 +11513,7 @@
         <w:ind w:left="2160" w:hanging="360"/>
       </w:pPr>
       <w:rPr>
-        <w:rFonts w:ascii="Wingdings" w:hAnsi="Wingdings" w:cs="Wingdings" w:hint="default"/>
+        <w:rFonts w:hint="default" w:ascii="Wingdings" w:hAnsi="Wingdings" w:cs="Wingdings"/>
       </w:rPr>
     </w:lvl>
     <w:lvl w:ilvl="3">
@@ -11494,7 +11528,7 @@
         <w:ind w:left="2880" w:hanging="360"/>
       </w:pPr>
       <w:rPr>
-        <w:rFonts w:ascii="Symbol" w:hAnsi="Symbol" w:cs="Symbol" w:hint="default"/>
+        <w:rFonts w:hint="default" w:ascii="Symbol" w:hAnsi="Symbol" w:cs="Symbol"/>
       </w:rPr>
     </w:lvl>
     <w:lvl w:ilvl="4">
@@ -11509,7 +11543,7 @@
         <w:ind w:left="3600" w:hanging="360"/>
       </w:pPr>
       <w:rPr>
-        <w:rFonts w:ascii="Courier New" w:hAnsi="Courier New" w:cs="Courier New" w:hint="default"/>
+        <w:rFonts w:hint="default" w:ascii="Courier New" w:hAnsi="Courier New" w:cs="Courier New"/>
       </w:rPr>
     </w:lvl>
     <w:lvl w:ilvl="5">
@@ -11524,7 +11558,7 @@
         <w:ind w:left="4320" w:hanging="360"/>
       </w:pPr>
       <w:rPr>
-        <w:rFonts w:ascii="Wingdings" w:hAnsi="Wingdings" w:cs="Wingdings" w:hint="default"/>
+        <w:rFonts w:hint="default" w:ascii="Wingdings" w:hAnsi="Wingdings" w:cs="Wingdings"/>
       </w:rPr>
     </w:lvl>
     <w:lvl w:ilvl="6">
@@ -11539,7 +11573,7 @@
         <w:ind w:left="5040" w:hanging="360"/>
       </w:pPr>
       <w:rPr>
-        <w:rFonts w:ascii="Symbol" w:hAnsi="Symbol" w:cs="Symbol" w:hint="default"/>
+        <w:rFonts w:hint="default" w:ascii="Symbol" w:hAnsi="Symbol" w:cs="Symbol"/>
       </w:rPr>
     </w:lvl>
     <w:lvl w:ilvl="7">
@@ -11554,7 +11588,7 @@
         <w:ind w:left="5760" w:hanging="360"/>
       </w:pPr>
       <w:rPr>
-        <w:rFonts w:ascii="Courier New" w:hAnsi="Courier New" w:cs="Courier New" w:hint="default"/>
+        <w:rFonts w:hint="default" w:ascii="Courier New" w:hAnsi="Courier New" w:cs="Courier New"/>
       </w:rPr>
     </w:lvl>
     <w:lvl w:ilvl="8">
@@ -11569,7 +11603,7 @@
         <w:ind w:left="6480" w:hanging="360"/>
       </w:pPr>
       <w:rPr>
-        <w:rFonts w:ascii="Wingdings" w:hAnsi="Wingdings" w:cs="Wingdings" w:hint="default"/>
+        <w:rFonts w:hint="default" w:ascii="Wingdings" w:hAnsi="Wingdings" w:cs="Wingdings"/>
       </w:rPr>
     </w:lvl>
   </w:abstractNum>
@@ -11590,7 +11624,7 @@
   <w:docDefaults>
     <w:rPrDefault>
       <w:rPr>
-        <w:rFonts w:asciiTheme="minorHAnsi" w:eastAsiaTheme="minorHAnsi" w:hAnsiTheme="minorHAnsi" w:cstheme="minorBidi"/>
+        <w:rFonts w:asciiTheme="minorHAnsi" w:hAnsiTheme="minorHAnsi" w:eastAsiaTheme="minorHAnsi" w:cstheme="minorBidi"/>
         <w:sz w:val="22"/>
         <w:szCs w:val="22"/>
         <w:lang w:val="fr-FR" w:eastAsia="en-US" w:bidi="ar-SA"/>
@@ -11605,14 +11639,14 @@
   <w:latentStyles w:defLockedState="0" w:defUIPriority="99" w:defSemiHidden="0" w:defUnhideWhenUsed="0" w:defQFormat="0" w:count="376">
     <w:lsdException w:name="Normal" w:uiPriority="0" w:qFormat="1"/>
     <w:lsdException w:name="heading 1" w:uiPriority="9" w:qFormat="1"/>
-    <w:lsdException w:name="heading 2" w:semiHidden="1" w:uiPriority="9" w:unhideWhenUsed="1" w:qFormat="1"/>
-    <w:lsdException w:name="heading 3" w:semiHidden="1" w:uiPriority="9" w:unhideWhenUsed="1" w:qFormat="1"/>
-    <w:lsdException w:name="heading 4" w:semiHidden="1" w:uiPriority="9" w:unhideWhenUsed="1" w:qFormat="1"/>
-    <w:lsdException w:name="heading 5" w:semiHidden="1" w:uiPriority="9" w:unhideWhenUsed="1" w:qFormat="1"/>
-    <w:lsdException w:name="heading 6" w:semiHidden="1" w:uiPriority="9" w:unhideWhenUsed="1" w:qFormat="1"/>
-    <w:lsdException w:name="heading 7" w:semiHidden="1" w:uiPriority="9" w:unhideWhenUsed="1" w:qFormat="1"/>
-    <w:lsdException w:name="heading 8" w:semiHidden="1" w:uiPriority="9" w:unhideWhenUsed="1" w:qFormat="1"/>
-    <w:lsdException w:name="heading 9" w:semiHidden="1" w:uiPriority="9" w:unhideWhenUsed="1" w:qFormat="1"/>
+    <w:lsdException w:name="heading 2" w:uiPriority="9" w:semiHidden="1" w:unhideWhenUsed="1" w:qFormat="1"/>
+    <w:lsdException w:name="heading 3" w:uiPriority="9" w:semiHidden="1" w:unhideWhenUsed="1" w:qFormat="1"/>
+    <w:lsdException w:name="heading 4" w:uiPriority="9" w:semiHidden="1" w:unhideWhenUsed="1" w:qFormat="1"/>
+    <w:lsdException w:name="heading 5" w:uiPriority="9" w:semiHidden="1" w:unhideWhenUsed="1" w:qFormat="1"/>
+    <w:lsdException w:name="heading 6" w:uiPriority="9" w:semiHidden="1" w:unhideWhenUsed="1" w:qFormat="1"/>
+    <w:lsdException w:name="heading 7" w:uiPriority="9" w:semiHidden="1" w:unhideWhenUsed="1" w:qFormat="1"/>
+    <w:lsdException w:name="heading 8" w:uiPriority="9" w:semiHidden="1" w:unhideWhenUsed="1" w:qFormat="1"/>
+    <w:lsdException w:name="heading 9" w:uiPriority="9" w:semiHidden="1" w:unhideWhenUsed="1" w:qFormat="1"/>
     <w:lsdException w:name="index 1" w:semiHidden="1" w:unhideWhenUsed="1"/>
     <w:lsdException w:name="index 2" w:semiHidden="1" w:unhideWhenUsed="1"/>
     <w:lsdException w:name="index 3" w:semiHidden="1" w:unhideWhenUsed="1"/>
@@ -11622,22 +11656,22 @@
     <w:lsdException w:name="index 7" w:semiHidden="1" w:unhideWhenUsed="1"/>
     <w:lsdException w:name="index 8" w:semiHidden="1" w:unhideWhenUsed="1"/>
     <w:lsdException w:name="index 9" w:semiHidden="1" w:unhideWhenUsed="1"/>
-    <w:lsdException w:name="toc 1" w:semiHidden="1" w:uiPriority="39" w:unhideWhenUsed="1"/>
-    <w:lsdException w:name="toc 2" w:semiHidden="1" w:uiPriority="39" w:unhideWhenUsed="1"/>
-    <w:lsdException w:name="toc 3" w:semiHidden="1" w:uiPriority="39" w:unhideWhenUsed="1"/>
-    <w:lsdException w:name="toc 4" w:semiHidden="1" w:uiPriority="39" w:unhideWhenUsed="1"/>
-    <w:lsdException w:name="toc 5" w:semiHidden="1" w:uiPriority="39" w:unhideWhenUsed="1"/>
-    <w:lsdException w:name="toc 6" w:semiHidden="1" w:uiPriority="39" w:unhideWhenUsed="1"/>
-    <w:lsdException w:name="toc 7" w:semiHidden="1" w:uiPriority="39" w:unhideWhenUsed="1"/>
-    <w:lsdException w:name="toc 8" w:semiHidden="1" w:uiPriority="39" w:unhideWhenUsed="1"/>
-    <w:lsdException w:name="toc 9" w:semiHidden="1" w:uiPriority="39" w:unhideWhenUsed="1"/>
+    <w:lsdException w:name="toc 1" w:uiPriority="39" w:semiHidden="1" w:unhideWhenUsed="1"/>
+    <w:lsdException w:name="toc 2" w:uiPriority="39" w:semiHidden="1" w:unhideWhenUsed="1"/>
+    <w:lsdException w:name="toc 3" w:uiPriority="39" w:semiHidden="1" w:unhideWhenUsed="1"/>
+    <w:lsdException w:name="toc 4" w:uiPriority="39" w:semiHidden="1" w:unhideWhenUsed="1"/>
+    <w:lsdException w:name="toc 5" w:uiPriority="39" w:semiHidden="1" w:unhideWhenUsed="1"/>
+    <w:lsdException w:name="toc 6" w:uiPriority="39" w:semiHidden="1" w:unhideWhenUsed="1"/>
+    <w:lsdException w:name="toc 7" w:uiPriority="39" w:semiHidden="1" w:unhideWhenUsed="1"/>
+    <w:lsdException w:name="toc 8" w:uiPriority="39" w:semiHidden="1" w:unhideWhenUsed="1"/>
+    <w:lsdException w:name="toc 9" w:uiPriority="39" w:semiHidden="1" w:unhideWhenUsed="1"/>
     <w:lsdException w:name="Normal Indent" w:semiHidden="1" w:unhideWhenUsed="1"/>
     <w:lsdException w:name="footnote text" w:semiHidden="1" w:unhideWhenUsed="1"/>
     <w:lsdException w:name="annotation text" w:semiHidden="1" w:unhideWhenUsed="1"/>
     <w:lsdException w:name="header" w:semiHidden="1" w:unhideWhenUsed="1"/>
     <w:lsdException w:name="footer" w:semiHidden="1" w:unhideWhenUsed="1"/>
     <w:lsdException w:name="index heading" w:semiHidden="1" w:unhideWhenUsed="1"/>
-    <w:lsdException w:name="caption" w:semiHidden="1" w:uiPriority="35" w:unhideWhenUsed="1" w:qFormat="1"/>
+    <w:lsdException w:name="caption" w:uiPriority="35" w:semiHidden="1" w:unhideWhenUsed="1" w:qFormat="1"/>
     <w:lsdException w:name="table of figures" w:semiHidden="1" w:unhideWhenUsed="1"/>
     <w:lsdException w:name="envelope address" w:semiHidden="1" w:unhideWhenUsed="1"/>
     <w:lsdException w:name="envelope return" w:semiHidden="1" w:unhideWhenUsed="1"/>
@@ -11668,7 +11702,7 @@
     <w:lsdException w:name="Title" w:uiPriority="10" w:qFormat="1"/>
     <w:lsdException w:name="Closing" w:semiHidden="1" w:unhideWhenUsed="1"/>
     <w:lsdException w:name="Signature" w:semiHidden="1" w:unhideWhenUsed="1"/>
-    <w:lsdException w:name="Default Paragraph Font" w:semiHidden="1" w:uiPriority="1" w:unhideWhenUsed="1"/>
+    <w:lsdException w:name="Default Paragraph Font" w:uiPriority="1" w:semiHidden="1" w:unhideWhenUsed="1"/>
     <w:lsdException w:name="Body Text" w:semiHidden="1" w:unhideWhenUsed="1"/>
     <w:lsdException w:name="Body Text Indent" w:semiHidden="1" w:unhideWhenUsed="1"/>
     <w:lsdException w:name="List Continue" w:semiHidden="1" w:unhideWhenUsed="1"/>
@@ -11868,8 +11902,8 @@
     <w:lsdException w:name="Subtle Reference" w:uiPriority="31" w:qFormat="1"/>
     <w:lsdException w:name="Intense Reference" w:uiPriority="32" w:qFormat="1"/>
     <w:lsdException w:name="Book Title" w:uiPriority="33" w:qFormat="1"/>
-    <w:lsdException w:name="Bibliography" w:semiHidden="1" w:uiPriority="37" w:unhideWhenUsed="1"/>
-    <w:lsdException w:name="TOC Heading" w:semiHidden="1" w:uiPriority="39" w:unhideWhenUsed="1" w:qFormat="1"/>
+    <w:lsdException w:name="Bibliography" w:uiPriority="37" w:semiHidden="1" w:unhideWhenUsed="1"/>
+    <w:lsdException w:name="TOC Heading" w:uiPriority="39" w:semiHidden="1" w:unhideWhenUsed="1" w:qFormat="1"/>
     <w:lsdException w:name="Plain Table 1" w:uiPriority="41"/>
     <w:lsdException w:name="Plain Table 2" w:uiPriority="42"/>
     <w:lsdException w:name="Plain Table 3" w:uiPriority="43"/>
@@ -11980,7 +12014,7 @@
     <w:lsdException w:name="Unresolved Mention" w:semiHidden="1" w:unhideWhenUsed="1"/>
     <w:lsdException w:name="Smart Link" w:semiHidden="1" w:unhideWhenUsed="1"/>
   </w:latentStyles>
-  <w:style w:type="paragraph" w:default="1" w:styleId="Normal">
+  <w:style w:type="paragraph" w:styleId="Normal" w:default="1">
     <w:name w:val="Normal"/>
     <w:qFormat/>
     <w:pPr>
@@ -12005,7 +12039,7 @@
       <w:outlineLvl w:val="0"/>
     </w:pPr>
     <w:rPr>
-      <w:rFonts w:asciiTheme="majorHAnsi" w:eastAsiaTheme="majorEastAsia" w:hAnsiTheme="majorHAnsi" w:cstheme="majorBidi"/>
+      <w:rFonts w:asciiTheme="majorHAnsi" w:hAnsiTheme="majorHAnsi" w:eastAsiaTheme="majorEastAsia" w:cstheme="majorBidi"/>
       <w:color w:val="2F5496" w:themeColor="accent1" w:themeShade="BF"/>
       <w:sz w:val="32"/>
       <w:szCs w:val="32"/>
@@ -12027,7 +12061,7 @@
       <w:outlineLvl w:val="1"/>
     </w:pPr>
     <w:rPr>
-      <w:rFonts w:asciiTheme="majorHAnsi" w:eastAsiaTheme="majorEastAsia" w:hAnsiTheme="majorHAnsi" w:cstheme="majorBidi"/>
+      <w:rFonts w:asciiTheme="majorHAnsi" w:hAnsiTheme="majorHAnsi" w:eastAsiaTheme="majorEastAsia" w:cstheme="majorBidi"/>
       <w:color w:val="2F5496" w:themeColor="accent1" w:themeShade="BF"/>
       <w:sz w:val="26"/>
       <w:szCs w:val="26"/>
@@ -12049,19 +12083,19 @@
       <w:outlineLvl w:val="2"/>
     </w:pPr>
     <w:rPr>
-      <w:rFonts w:asciiTheme="majorHAnsi" w:eastAsiaTheme="majorEastAsia" w:hAnsiTheme="majorHAnsi" w:cstheme="majorBidi"/>
+      <w:rFonts w:asciiTheme="majorHAnsi" w:hAnsiTheme="majorHAnsi" w:eastAsiaTheme="majorEastAsia" w:cstheme="majorBidi"/>
       <w:color w:val="1F3763" w:themeColor="accent1" w:themeShade="7F"/>
       <w:sz w:val="24"/>
       <w:szCs w:val="24"/>
     </w:rPr>
   </w:style>
-  <w:style w:type="character" w:default="1" w:styleId="Policepardfaut">
+  <w:style w:type="character" w:styleId="Policepardfaut" w:default="1">
     <w:name w:val="Default Paragraph Font"/>
     <w:uiPriority w:val="1"/>
     <w:semiHidden/>
     <w:unhideWhenUsed/>
   </w:style>
-  <w:style w:type="table" w:default="1" w:styleId="TableauNormal">
+  <w:style w:type="table" w:styleId="TableauNormal" w:default="1">
     <w:name w:val="Normal Table"/>
     <w:uiPriority w:val="99"/>
     <w:semiHidden/>
@@ -12076,25 +12110,25 @@
       </w:tblCellMar>
     </w:tblPr>
   </w:style>
-  <w:style w:type="numbering" w:default="1" w:styleId="Aucuneliste">
+  <w:style w:type="numbering" w:styleId="Aucuneliste" w:default="1">
     <w:name w:val="No List"/>
     <w:uiPriority w:val="99"/>
     <w:semiHidden/>
     <w:unhideWhenUsed/>
   </w:style>
-  <w:style w:type="character" w:customStyle="1" w:styleId="consoleCar">
+  <w:style w:type="character" w:styleId="consoleCar" w:customStyle="1">
     <w:name w:val="console Car"/>
     <w:basedOn w:val="Policepardfaut"/>
     <w:link w:val="console"/>
     <w:qFormat/>
     <w:rsid w:val="00B3026B"/>
     <w:rPr>
-      <w:rFonts w:ascii="Consolas" w:eastAsia="SimSun" w:hAnsi="Consolas"/>
+      <w:rFonts w:ascii="Consolas" w:hAnsi="Consolas" w:eastAsia="SimSun"/>
       <w:sz w:val="20"/>
       <w:shd w:val="clear" w:color="auto" w:fill="E7E6E6"/>
     </w:rPr>
   </w:style>
-  <w:style w:type="character" w:customStyle="1" w:styleId="TitreCar">
+  <w:style w:type="character" w:styleId="TitreCar" w:customStyle="1">
     <w:name w:val="Titre Car"/>
     <w:basedOn w:val="Policepardfaut"/>
     <w:link w:val="Titre"/>
@@ -12102,7 +12136,7 @@
     <w:qFormat/>
     <w:rsid w:val="00E53CFA"/>
     <w:rPr>
-      <w:rFonts w:asciiTheme="majorHAnsi" w:eastAsiaTheme="majorEastAsia" w:hAnsiTheme="majorHAnsi" w:cstheme="majorBidi"/>
+      <w:rFonts w:asciiTheme="majorHAnsi" w:hAnsiTheme="majorHAnsi" w:eastAsiaTheme="majorEastAsia" w:cstheme="majorBidi"/>
       <w:spacing w:val="-10"/>
       <w:kern w:val="2"/>
       <w:sz w:val="56"/>
@@ -12110,7 +12144,7 @@
       <w:lang w:val="en-GB"/>
     </w:rPr>
   </w:style>
-  <w:style w:type="character" w:customStyle="1" w:styleId="Titre1Car">
+  <w:style w:type="character" w:styleId="Titre1Car" w:customStyle="1">
     <w:name w:val="Titre 1 Car"/>
     <w:basedOn w:val="Policepardfaut"/>
     <w:link w:val="Titre1"/>
@@ -12118,14 +12152,14 @@
     <w:qFormat/>
     <w:rsid w:val="00E53CFA"/>
     <w:rPr>
-      <w:rFonts w:asciiTheme="majorHAnsi" w:eastAsiaTheme="majorEastAsia" w:hAnsiTheme="majorHAnsi" w:cstheme="majorBidi"/>
+      <w:rFonts w:asciiTheme="majorHAnsi" w:hAnsiTheme="majorHAnsi" w:eastAsiaTheme="majorEastAsia" w:cstheme="majorBidi"/>
       <w:color w:val="2F5496" w:themeColor="accent1" w:themeShade="BF"/>
       <w:sz w:val="32"/>
       <w:szCs w:val="32"/>
       <w:lang w:val="en-GB"/>
     </w:rPr>
   </w:style>
-  <w:style w:type="character" w:customStyle="1" w:styleId="Titre2Car">
+  <w:style w:type="character" w:styleId="Titre2Car" w:customStyle="1">
     <w:name w:val="Titre 2 Car"/>
     <w:basedOn w:val="Policepardfaut"/>
     <w:link w:val="Titre2"/>
@@ -12133,14 +12167,14 @@
     <w:qFormat/>
     <w:rsid w:val="00F02EB3"/>
     <w:rPr>
-      <w:rFonts w:asciiTheme="majorHAnsi" w:eastAsiaTheme="majorEastAsia" w:hAnsiTheme="majorHAnsi" w:cstheme="majorBidi"/>
+      <w:rFonts w:asciiTheme="majorHAnsi" w:hAnsiTheme="majorHAnsi" w:eastAsiaTheme="majorEastAsia" w:cstheme="majorBidi"/>
       <w:color w:val="2F5496" w:themeColor="accent1" w:themeShade="BF"/>
       <w:sz w:val="26"/>
       <w:szCs w:val="26"/>
       <w:lang w:val="en-GB"/>
     </w:rPr>
   </w:style>
-  <w:style w:type="character" w:customStyle="1" w:styleId="Titre3Car">
+  <w:style w:type="character" w:styleId="Titre3Car" w:customStyle="1">
     <w:name w:val="Titre 3 Car"/>
     <w:basedOn w:val="Policepardfaut"/>
     <w:link w:val="Titre3"/>
@@ -12148,21 +12182,21 @@
     <w:qFormat/>
     <w:rsid w:val="003576F6"/>
     <w:rPr>
-      <w:rFonts w:asciiTheme="majorHAnsi" w:eastAsiaTheme="majorEastAsia" w:hAnsiTheme="majorHAnsi" w:cstheme="majorBidi"/>
+      <w:rFonts w:asciiTheme="majorHAnsi" w:hAnsiTheme="majorHAnsi" w:eastAsiaTheme="majorEastAsia" w:cstheme="majorBidi"/>
       <w:color w:val="1F3763" w:themeColor="accent1" w:themeShade="7F"/>
       <w:sz w:val="24"/>
       <w:szCs w:val="24"/>
       <w:lang w:val="en-GB"/>
     </w:rPr>
   </w:style>
-  <w:style w:type="character" w:customStyle="1" w:styleId="codeCar">
+  <w:style w:type="character" w:styleId="codeCar" w:customStyle="1">
     <w:name w:val="code Car"/>
     <w:basedOn w:val="Policepardfaut"/>
     <w:link w:val="code"/>
     <w:qFormat/>
     <w:rsid w:val="00753D2D"/>
     <w:rPr>
-      <w:rFonts w:ascii="Courier New" w:eastAsia="SimSun" w:hAnsi="Courier New" w:cs="Courier New"/>
+      <w:rFonts w:ascii="Courier New" w:hAnsi="Courier New" w:eastAsia="SimSun" w:cs="Courier New"/>
       <w:color w:val="000000"/>
       <w:sz w:val="20"/>
       <w:szCs w:val="20"/>
@@ -12170,7 +12204,7 @@
       <w:lang w:val="en-US"/>
     </w:rPr>
   </w:style>
-  <w:style w:type="paragraph" w:customStyle="1" w:styleId="Heading">
+  <w:style w:type="paragraph" w:styleId="Heading" w:customStyle="1">
     <w:name w:val="Heading"/>
     <w:basedOn w:val="Normal"/>
     <w:next w:val="Corpsdetexte"/>
@@ -12180,7 +12214,7 @@
       <w:spacing w:before="240" w:after="120"/>
     </w:pPr>
     <w:rPr>
-      <w:rFonts w:ascii="Liberation Sans" w:eastAsia="Noto Sans CJK SC" w:hAnsi="Liberation Sans" w:cs="Lohit Devanagari"/>
+      <w:rFonts w:ascii="Liberation Sans" w:hAnsi="Liberation Sans" w:eastAsia="Noto Sans CJK SC" w:cs="Lohit Devanagari"/>
       <w:sz w:val="28"/>
       <w:szCs w:val="28"/>
     </w:rPr>
@@ -12215,7 +12249,7 @@
       <w:szCs w:val="24"/>
     </w:rPr>
   </w:style>
-  <w:style w:type="paragraph" w:customStyle="1" w:styleId="Index">
+  <w:style w:type="paragraph" w:styleId="Index" w:customStyle="1">
     <w:name w:val="Index"/>
     <w:basedOn w:val="Normal"/>
     <w:qFormat/>
@@ -12226,7 +12260,7 @@
       <w:rFonts w:cs="Lohit Devanagari"/>
     </w:rPr>
   </w:style>
-  <w:style w:type="paragraph" w:customStyle="1" w:styleId="console">
+  <w:style w:type="paragraph" w:styleId="console" w:customStyle="1">
     <w:name w:val="console"/>
     <w:basedOn w:val="Normal"/>
     <w:link w:val="consoleCar"/>
@@ -12235,17 +12269,17 @@
     <w:rsid w:val="00B3026B"/>
     <w:pPr>
       <w:pBdr>
-        <w:top w:val="single" w:sz="4" w:space="4" w:color="000000"/>
-        <w:left w:val="single" w:sz="4" w:space="4" w:color="000000"/>
-        <w:bottom w:val="single" w:sz="4" w:space="4" w:color="000000"/>
-        <w:right w:val="single" w:sz="4" w:space="4" w:color="000000"/>
+        <w:top w:val="single" w:color="000000" w:sz="4" w:space="4"/>
+        <w:left w:val="single" w:color="000000" w:sz="4" w:space="4"/>
+        <w:bottom w:val="single" w:color="000000" w:sz="4" w:space="4"/>
+        <w:right w:val="single" w:color="000000" w:sz="4" w:space="4"/>
       </w:pBdr>
       <w:shd w:val="clear" w:color="auto" w:fill="E7E6E6" w:themeFill="background2"/>
       <w:spacing w:before="120" w:after="120" w:line="240" w:lineRule="auto"/>
       <w:textAlignment w:val="baseline"/>
     </w:pPr>
     <w:rPr>
-      <w:rFonts w:ascii="Consolas" w:eastAsia="SimSun" w:hAnsi="Consolas"/>
+      <w:rFonts w:ascii="Consolas" w:hAnsi="Consolas" w:eastAsia="SimSun"/>
       <w:sz w:val="20"/>
       <w:lang w:val="fr-FR"/>
     </w:rPr>
@@ -12263,7 +12297,7 @@
       <w:contextualSpacing/>
     </w:pPr>
     <w:rPr>
-      <w:rFonts w:asciiTheme="majorHAnsi" w:eastAsiaTheme="majorEastAsia" w:hAnsiTheme="majorHAnsi" w:cstheme="majorBidi"/>
+      <w:rFonts w:asciiTheme="majorHAnsi" w:hAnsiTheme="majorHAnsi" w:eastAsiaTheme="majorEastAsia" w:cstheme="majorBidi"/>
       <w:spacing w:val="-10"/>
       <w:kern w:val="2"/>
       <w:sz w:val="56"/>
@@ -12281,7 +12315,7 @@
       <w:contextualSpacing/>
     </w:pPr>
   </w:style>
-  <w:style w:type="paragraph" w:customStyle="1" w:styleId="code">
+  <w:style w:type="paragraph" w:styleId="code" w:customStyle="1">
     <w:name w:val="code"/>
     <w:basedOn w:val="console"/>
     <w:link w:val="codeCar"/>
@@ -12319,6 +12353,64 @@
     <w:rPr>
       <w:color w:val="605E5C"/>
       <w:shd w:val="clear" w:color="auto" w:fill="E1DFDD"/>
+    </w:rPr>
+  </w:style>
+  <w:style w:type="paragraph" w:styleId="Style1" w:customStyle="true">
+    <w:uiPriority w:val="1"/>
+    <w:name w:val="Style1"/>
+    <w:basedOn w:val="Normal"/>
+    <w:link w:val="Style1Char"/>
+    <w:qFormat/>
+    <w:rsid w:val="409E2C6C"/>
+    <w:rPr>
+      <w:rFonts w:ascii="Calibri Light" w:hAnsi="Calibri Light" w:eastAsia="" w:cs="" w:asciiTheme="majorAscii" w:hAnsiTheme="majorAscii" w:eastAsiaTheme="majorEastAsia" w:cstheme="majorBidi"/>
+      <w:color w:val="6FB1EB"/>
+      <w:sz w:val="28"/>
+      <w:szCs w:val="28"/>
+      <w:lang w:val="fr-FR"/>
+    </w:rPr>
+    <w:pPr>
+      <w:keepNext w:val="1"/>
+      <w:keepLines w:val="1"/>
+      <w:spacing w:before="40" w:after="0"/>
+      <w:outlineLvl w:val="2"/>
+    </w:pPr>
+  </w:style>
+  <w:style w:type="paragraph" w:styleId="Style2" w:customStyle="true">
+    <w:uiPriority w:val="1"/>
+    <w:name w:val="Style2"/>
+    <w:basedOn w:val="Normal"/>
+    <w:link w:val="Style2Char"/>
+    <w:qFormat/>
+    <w:rsid w:val="409E2C6C"/>
+    <w:rPr>
+      <w:rFonts w:ascii="Open Sans" w:hAnsi="Open Sans" w:eastAsia="Calibri" w:cs="Open Sans" w:eastAsiaTheme="minorAscii"/>
+      <w:lang w:val="fr-FR"/>
+    </w:rPr>
+  </w:style>
+  <w:style w:type="character" w:styleId="Style1Char" w:customStyle="true">
+    <w:uiPriority w:val="1"/>
+    <w:name w:val="Style1 Char"/>
+    <w:basedOn w:val="Policepardfaut"/>
+    <w:link w:val="Style1"/>
+    <w:rsid w:val="409E2C6C"/>
+    <w:rPr>
+      <w:rFonts w:ascii="Calibri Light" w:hAnsi="Calibri Light" w:eastAsia="" w:cs="" w:asciiTheme="majorAscii" w:hAnsiTheme="majorAscii" w:eastAsiaTheme="majorEastAsia" w:cstheme="majorBidi"/>
+      <w:color w:val="6FB1EB"/>
+      <w:sz w:val="28"/>
+      <w:szCs w:val="28"/>
+      <w:lang w:val="fr-FR"/>
+    </w:rPr>
+  </w:style>
+  <w:style w:type="character" w:styleId="Style2Char" w:customStyle="true">
+    <w:uiPriority w:val="1"/>
+    <w:name w:val="Style2 Char"/>
+    <w:basedOn w:val="Policepardfaut"/>
+    <w:link w:val="Style2"/>
+    <w:rsid w:val="409E2C6C"/>
+    <w:rPr>
+      <w:rFonts w:ascii="Open Sans" w:hAnsi="Open Sans" w:eastAsia="Calibri" w:cs="Open Sans" w:eastAsiaTheme="minorAscii"/>
+      <w:lang w:val="fr-FR"/>
     </w:rPr>
   </w:style>
 </w:styles>

</xml_diff>